<commit_message>
fix: Update file paths for Fase 2 vocabulary data in visual report script
</commit_message>
<xml_diff>
--- a/Metodologia/Processo.docx
+++ b/Metodologia/Processo.docx
@@ -143,15 +143,18 @@
         <w:bidi w:val="0"/>
         <w:jc w:val="start"/>
         <w:rPr>
-          <w:b w:val="false"/>
-          <w:bCs w:val="false"/>
-          <w:lang w:val="pt-PT"/>
-        </w:rPr>
-      </w:pPr>
-      <w:r>
-        <w:rPr>
-          <w:b w:val="false"/>
-          <w:bCs w:val="false"/>
+          <w:b/>
+          <w:bCs/>
+          <w:highlight w:val="none"/>
+          <w:shd w:fill="2A6099" w:val="clear"/>
+          <w:lang w:val="pt-PT"/>
+        </w:rPr>
+      </w:pPr>
+      <w:r>
+        <w:rPr>
+          <w:b/>
+          <w:bCs/>
+          <w:shd w:fill="2A6099" w:val="clear"/>
           <w:lang w:val="pt-PT"/>
         </w:rPr>
         <w:t>Prova de Vocabulário:</w:t>
@@ -258,7 +261,186 @@
           <w:bCs w:val="false"/>
           <w:lang w:val="pt-PT"/>
         </w:rPr>
-        <w:t>: convencer | enorme | integridade | persistente | relutante | diretriz | maduro | ambíguo | devido | status | ajuste | exposição | modificar | monitorar | transição | abandono | frívolo | contemporâneo | dramático | explorar | acesso | civil | apesar de | integrar | promover | analisar | fator | função | interpretar| estrutura</w:t>
+        <w:t xml:space="preserve">: convencer | </w:t>
+      </w:r>
+      <w:r>
+        <w:rPr>
+          <w:b w:val="false"/>
+          <w:bCs w:val="false"/>
+          <w:shd w:fill="158466" w:val="clear"/>
+          <w:lang w:val="pt-PT"/>
+        </w:rPr>
+        <w:t>enorme</w:t>
+      </w:r>
+      <w:r>
+        <w:rPr>
+          <w:b w:val="false"/>
+          <w:bCs w:val="false"/>
+          <w:lang w:val="pt-PT"/>
+        </w:rPr>
+        <w:t xml:space="preserve"> | integridade | persistente | relutante | </w:t>
+      </w:r>
+      <w:r>
+        <w:rPr>
+          <w:b w:val="false"/>
+          <w:bCs w:val="false"/>
+          <w:shd w:fill="158466" w:val="clear"/>
+          <w:lang w:val="pt-PT"/>
+        </w:rPr>
+        <w:t>diretriz</w:t>
+      </w:r>
+      <w:r>
+        <w:rPr>
+          <w:b w:val="false"/>
+          <w:bCs w:val="false"/>
+          <w:lang w:val="pt-PT"/>
+        </w:rPr>
+        <w:t xml:space="preserve"> | maduro | ambíguo | devido | </w:t>
+      </w:r>
+      <w:r>
+        <w:rPr>
+          <w:b w:val="false"/>
+          <w:bCs w:val="false"/>
+          <w:shd w:fill="158466" w:val="clear"/>
+          <w:lang w:val="pt-PT"/>
+        </w:rPr>
+        <w:t>status</w:t>
+      </w:r>
+      <w:r>
+        <w:rPr>
+          <w:b w:val="false"/>
+          <w:bCs w:val="false"/>
+          <w:lang w:val="pt-PT"/>
+        </w:rPr>
+        <w:t xml:space="preserve"> | </w:t>
+      </w:r>
+      <w:r>
+        <w:rPr>
+          <w:b w:val="false"/>
+          <w:bCs w:val="false"/>
+          <w:shd w:fill="158466" w:val="clear"/>
+          <w:lang w:val="pt-PT"/>
+        </w:rPr>
+        <w:t>ajuste</w:t>
+      </w:r>
+      <w:r>
+        <w:rPr>
+          <w:b w:val="false"/>
+          <w:bCs w:val="false"/>
+          <w:lang w:val="pt-PT"/>
+        </w:rPr>
+        <w:t xml:space="preserve"> | exposição | modificar | </w:t>
+      </w:r>
+      <w:r>
+        <w:rPr>
+          <w:b w:val="false"/>
+          <w:bCs w:val="false"/>
+          <w:shd w:fill="158466" w:val="clear"/>
+          <w:lang w:val="pt-PT"/>
+        </w:rPr>
+        <w:t>monitorar</w:t>
+      </w:r>
+      <w:r>
+        <w:rPr>
+          <w:b w:val="false"/>
+          <w:bCs w:val="false"/>
+          <w:lang w:val="pt-PT"/>
+        </w:rPr>
+        <w:t xml:space="preserve"> | </w:t>
+      </w:r>
+      <w:r>
+        <w:rPr>
+          <w:b w:val="false"/>
+          <w:bCs w:val="false"/>
+          <w:shd w:fill="158466" w:val="clear"/>
+          <w:lang w:val="pt-PT"/>
+        </w:rPr>
+        <w:t>transição</w:t>
+      </w:r>
+      <w:r>
+        <w:rPr>
+          <w:b w:val="false"/>
+          <w:bCs w:val="false"/>
+          <w:lang w:val="pt-PT"/>
+        </w:rPr>
+        <w:t xml:space="preserve"> | abandono | frívolo | contemporâneo | dramático | explorar | acesso | civil | apesar de | </w:t>
+      </w:r>
+      <w:r>
+        <w:rPr>
+          <w:b w:val="false"/>
+          <w:bCs w:val="false"/>
+          <w:shd w:fill="158466" w:val="clear"/>
+          <w:lang w:val="pt-PT"/>
+        </w:rPr>
+        <w:t>integrar</w:t>
+      </w:r>
+      <w:r>
+        <w:rPr>
+          <w:b w:val="false"/>
+          <w:bCs w:val="false"/>
+          <w:lang w:val="pt-PT"/>
+        </w:rPr>
+        <w:t xml:space="preserve"> | </w:t>
+      </w:r>
+      <w:r>
+        <w:rPr>
+          <w:b w:val="false"/>
+          <w:bCs w:val="false"/>
+          <w:shd w:fill="158466" w:val="clear"/>
+          <w:lang w:val="pt-PT"/>
+        </w:rPr>
+        <w:t>promover</w:t>
+      </w:r>
+      <w:r>
+        <w:rPr>
+          <w:b w:val="false"/>
+          <w:bCs w:val="false"/>
+          <w:lang w:val="pt-PT"/>
+        </w:rPr>
+        <w:t xml:space="preserve"> | </w:t>
+      </w:r>
+      <w:r>
+        <w:rPr>
+          <w:b w:val="false"/>
+          <w:bCs w:val="false"/>
+          <w:shd w:fill="158466" w:val="clear"/>
+          <w:lang w:val="pt-PT"/>
+        </w:rPr>
+        <w:t>analisar</w:t>
+      </w:r>
+      <w:r>
+        <w:rPr>
+          <w:b w:val="false"/>
+          <w:bCs w:val="false"/>
+          <w:lang w:val="pt-PT"/>
+        </w:rPr>
+        <w:t xml:space="preserve"> | fator | </w:t>
+      </w:r>
+      <w:r>
+        <w:rPr>
+          <w:b w:val="false"/>
+          <w:bCs w:val="false"/>
+          <w:shd w:fill="158466" w:val="clear"/>
+          <w:lang w:val="pt-PT"/>
+        </w:rPr>
+        <w:t>função</w:t>
+      </w:r>
+      <w:r>
+        <w:rPr>
+          <w:b w:val="false"/>
+          <w:bCs w:val="false"/>
+          <w:lang w:val="pt-PT"/>
+        </w:rPr>
+        <w:t xml:space="preserve"> | interpretar| </w:t>
+      </w:r>
+      <w:r>
+        <w:rPr>
+          <w:b w:val="false"/>
+          <w:bCs w:val="false"/>
+          <w:shd w:fill="158466" w:val="clear"/>
+          <w:lang w:val="pt-PT"/>
+        </w:rPr>
+        <w:t>estrutura</w:t>
       </w:r>
     </w:p>
     <w:p>
@@ -278,7 +460,7 @@
         <w:rPr>
           <w:b w:val="false"/>
           <w:bCs w:val="false"/>
-          <w:shd w:fill="FFFF00" w:val="clear"/>
+          <w:shd w:fill="auto" w:val="clear"/>
           <w:lang w:val="pt-PT"/>
         </w:rPr>
         <w:t xml:space="preserve">Interseção com </w:t>
@@ -287,7 +469,7 @@
         <w:rPr>
           <w:b/>
           <w:bCs/>
-          <w:shd w:fill="FFFF00" w:val="clear"/>
+          <w:shd w:fill="auto" w:val="clear"/>
           <w:lang w:val="pt-PT"/>
         </w:rPr>
         <w:t>Palavras Trabalhadas</w:t>
@@ -304,6 +486,7 @@
         <w:rPr>
           <w:b w:val="false"/>
           <w:bCs w:val="false"/>
+          <w:shd w:fill="auto" w:val="clear"/>
           <w:lang w:val="pt-PT"/>
         </w:rPr>
         <w:t>enorme | diretriz | status | ajuste | monitorar | transição | integrar | promover | analisar | função | estrutura</w:t>
@@ -336,7 +519,24 @@
           <w:bCs w:val="false"/>
           <w:lang w:val="pt-PT"/>
         </w:rPr>
-        <w:t>controvérsia | justificar | perspectiva | viés | debate | citar | pesquisa | dados | fase | estratégia | exportar | simbólico | doméstico | integrar | eficiente | vocacional | inerentemente | exceder | equivalente | foco | surgir | explorar | além disso | enfrentar | interferir | conceber | antiético | benefício | detectar | racionalizar | submeter-se a | fortalecer | implicações | negar | modelo | produzir | participar | superiores | resiliente | consenso</w:t>
+        <w:t xml:space="preserve">controvérsia | justificar | perspectiva | viés | debate | citar | pesquisa | dados | fase | estratégia | exportar | simbólico | doméstico | </w:t>
+      </w:r>
+      <w:r>
+        <w:rPr>
+          <w:b w:val="false"/>
+          <w:bCs w:val="false"/>
+          <w:shd w:fill="158466" w:val="clear"/>
+          <w:lang w:val="pt-PT"/>
+        </w:rPr>
+        <w:t>integrar</w:t>
+      </w:r>
+      <w:r>
+        <w:rPr>
+          <w:b w:val="false"/>
+          <w:bCs w:val="false"/>
+          <w:lang w:val="pt-PT"/>
+        </w:rPr>
+        <w:t xml:space="preserve"> | eficiente | vocacional | inerentemente | exceder | equivalente | foco | surgir | explorar | além disso | enfrentar | interferir | conceber | antiético | benefício | detectar | racionalizar | submeter-se a | fortalecer | implicações | negar | modelo | produzir | participar | superiores | resiliente | consenso</w:t>
       </w:r>
     </w:p>
     <w:p>
@@ -356,7 +556,7 @@
         <w:rPr>
           <w:b w:val="false"/>
           <w:bCs w:val="false"/>
-          <w:shd w:fill="FFFF00" w:val="clear"/>
+          <w:shd w:fill="auto" w:val="clear"/>
           <w:lang w:val="pt-PT"/>
         </w:rPr>
         <w:t xml:space="preserve">Interseção com </w:t>
@@ -365,7 +565,7 @@
         <w:rPr>
           <w:b/>
           <w:bCs/>
-          <w:shd w:fill="FFFF00" w:val="clear"/>
+          <w:shd w:fill="auto" w:val="clear"/>
           <w:lang w:val="pt-PT"/>
         </w:rPr>
         <w:t>Palavras Trabalhadas</w:t>
@@ -374,9 +574,18 @@
         <w:rPr>
           <w:b w:val="false"/>
           <w:bCs w:val="false"/>
-          <w:lang w:val="pt-PT"/>
-        </w:rPr>
-        <w:t>: integrar</w:t>
+          <w:shd w:fill="auto" w:val="clear"/>
+          <w:lang w:val="pt-PT"/>
+        </w:rPr>
+        <w:t>:</w:t>
+      </w:r>
+      <w:r>
+        <w:rPr>
+          <w:b w:val="false"/>
+          <w:bCs w:val="false"/>
+          <w:lang w:val="pt-PT"/>
+        </w:rPr>
+        <w:t xml:space="preserve"> integrar</w:t>
       </w:r>
     </w:p>
     <w:p>
@@ -440,7 +649,7 @@
           <w:color w:val="1B1C1D"/>
           <w:spacing w:val="0"/>
           <w:sz w:val="24"/>
-          <w:shd w:fill="FFFF00" w:val="clear"/>
+          <w:shd w:fill="auto" w:val="clear"/>
           <w:lang w:val="pt-PT"/>
         </w:rPr>
         <w:t xml:space="preserve">Interseção com </w:t>
@@ -455,7 +664,7 @@
           <w:color w:val="1B1C1D"/>
           <w:spacing w:val="0"/>
           <w:sz w:val="24"/>
-          <w:shd w:fill="FFFF00" w:val="clear"/>
+          <w:shd w:fill="auto" w:val="clear"/>
           <w:lang w:val="pt-PT"/>
         </w:rPr>
         <w:t>Palavras Trabalhadas</w:t>
@@ -473,7 +682,23 @@
           <w:sz w:val="24"/>
           <w:lang w:val="pt-PT"/>
         </w:rPr>
-        <w:t>: VAZIO</w:t>
+        <w:t xml:space="preserve">: </w:t>
+      </w:r>
+      <w:r>
+        <w:rPr>
+          <w:rFonts w:ascii="Liberation Serif" w:hAnsi="Liberation Serif"/>
+          <w:b w:val="false"/>
+          <w:bCs w:val="false"/>
+          <w:i w:val="false"/>
+          <w:caps w:val="false"/>
+          <w:smallCaps w:val="false"/>
+          <w:color w:val="1B1C1D"/>
+          <w:spacing w:val="0"/>
+          <w:sz w:val="24"/>
+          <w:shd w:fill="FF8000" w:val="clear"/>
+          <w:lang w:val="pt-PT"/>
+        </w:rPr>
+        <w:t>VAZIO</w:t>
       </w:r>
     </w:p>
     <w:p>

</xml_diff>

<commit_message>
Add lock file for Processo.docx to prevent concurrent edits
</commit_message>
<xml_diff>
--- a/Metodologia/Processo.docx
+++ b/Metodologia/Processo.docx
@@ -612,7 +612,6 @@
       </w:r>
       <w:r>
         <w:rPr>
-          <w:rFonts w:ascii="Liberation Serif" w:hAnsi="Liberation Serif"/>
           <w:b w:val="false"/>
           <w:i w:val="false"/>
           <w:caps w:val="false"/>
@@ -640,214 +639,355 @@
       </w:pPr>
       <w:r>
         <w:rPr>
+          <w:b w:val="false"/>
+          <w:bCs w:val="false"/>
+          <w:i w:val="false"/>
+          <w:caps w:val="false"/>
+          <w:smallCaps w:val="false"/>
+          <w:color w:val="1B1C1D"/>
+          <w:spacing w:val="0"/>
+          <w:sz w:val="24"/>
+          <w:shd w:fill="auto" w:val="clear"/>
+          <w:lang w:val="pt-PT"/>
+        </w:rPr>
+        <w:t xml:space="preserve">Interseção com </w:t>
+      </w:r>
+      <w:r>
+        <w:rPr>
+          <w:bCs/>
+          <w:i w:val="false"/>
+          <w:caps w:val="false"/>
+          <w:smallCaps w:val="false"/>
+          <w:color w:val="1B1C1D"/>
+          <w:spacing w:val="0"/>
+          <w:sz w:val="24"/>
+          <w:shd w:fill="auto" w:val="clear"/>
+          <w:lang w:val="pt-PT"/>
+        </w:rPr>
+        <w:t>Palavras Trabalhadas</w:t>
+      </w:r>
+      <w:r>
+        <w:rPr>
+          <w:b w:val="false"/>
+          <w:bCs w:val="false"/>
+          <w:i w:val="false"/>
+          <w:caps w:val="false"/>
+          <w:smallCaps w:val="false"/>
+          <w:color w:val="1B1C1D"/>
+          <w:spacing w:val="0"/>
+          <w:sz w:val="24"/>
+          <w:lang w:val="pt-PT"/>
+        </w:rPr>
+        <w:t xml:space="preserve">: </w:t>
+      </w:r>
+      <w:r>
+        <w:rPr>
+          <w:b w:val="false"/>
+          <w:bCs w:val="false"/>
+          <w:i w:val="false"/>
+          <w:caps w:val="false"/>
+          <w:smallCaps w:val="false"/>
+          <w:color w:val="1B1C1D"/>
+          <w:spacing w:val="0"/>
+          <w:sz w:val="24"/>
+          <w:shd w:fill="FF8000" w:val="clear"/>
+          <w:lang w:val="pt-PT"/>
+        </w:rPr>
+        <w:t>VAZIO</w:t>
+      </w:r>
+    </w:p>
+    <w:p>
+      <w:pPr>
+        <w:pStyle w:val="Normal"/>
+        <w:bidi w:val="0"/>
+        <w:jc w:val="start"/>
+        <w:rPr/>
+      </w:pPr>
+      <w:r>
+        <w:rPr>
+          <w:b w:val="false"/>
+          <w:bCs w:val="false"/>
+          <w:i w:val="false"/>
+          <w:caps w:val="false"/>
+          <w:smallCaps w:val="false"/>
+          <w:color w:val="1B1C1D"/>
+          <w:spacing w:val="0"/>
+          <w:sz w:val="24"/>
+          <w:lang w:val="pt-PT"/>
+        </w:rPr>
+        <w:t>2. Pre processamento</w:t>
+      </w:r>
+    </w:p>
+    <w:p>
+      <w:pPr>
+        <w:pStyle w:val="Normal"/>
+        <w:bidi w:val="0"/>
+        <w:jc w:val="start"/>
+        <w:rPr/>
+      </w:pPr>
+      <w:r>
+        <w:rPr>
+          <w:b w:val="false"/>
+          <w:bCs w:val="false"/>
+          <w:i w:val="false"/>
+          <w:caps w:val="false"/>
+          <w:smallCaps w:val="false"/>
+          <w:color w:val="1B1C1D"/>
+          <w:spacing w:val="0"/>
+          <w:sz w:val="24"/>
+          <w:lang w:val="pt-PT"/>
+        </w:rPr>
+        <w:t>Pré-processamento Completo (8 etapas):</w:t>
+      </w:r>
+    </w:p>
+    <w:p>
+      <w:pPr>
+        <w:pStyle w:val="Normal"/>
+        <w:bidi w:val="0"/>
+        <w:jc w:val="start"/>
+        <w:rPr>
           <w:rFonts w:ascii="Liberation Serif" w:hAnsi="Liberation Serif"/>
           <w:b w:val="false"/>
           <w:bCs w:val="false"/>
           <w:i w:val="false"/>
-          <w:caps w:val="false"/>
-          <w:smallCaps w:val="false"/>
-          <w:color w:val="1B1C1D"/>
-          <w:spacing w:val="0"/>
-          <w:sz w:val="24"/>
-          <w:shd w:fill="auto" w:val="clear"/>
-          <w:lang w:val="pt-PT"/>
-        </w:rPr>
-        <w:t xml:space="preserve">Interseção com </w:t>
-      </w:r>
-      <w:r>
+          <w:i w:val="false"/>
+          <w:caps w:val="false"/>
+          <w:smallCaps w:val="false"/>
+          <w:color w:val="1B1C1D"/>
+          <w:spacing w:val="0"/>
+          <w:sz w:val="24"/>
+          <w:lang w:val="pt-PT"/>
+        </w:rPr>
+      </w:pPr>
+      <w:r>
+        <w:rPr/>
+      </w:r>
+    </w:p>
+    <w:p>
+      <w:pPr>
+        <w:pStyle w:val="Normal"/>
+        <w:bidi w:val="0"/>
+        <w:jc w:val="start"/>
+        <w:rPr/>
+      </w:pPr>
+      <w:r>
+        <w:rPr>
+          <w:b w:val="false"/>
+          <w:bCs w:val="false"/>
+          <w:i w:val="false"/>
+          <w:caps w:val="false"/>
+          <w:smallCaps w:val="false"/>
+          <w:color w:val="1B1C1D"/>
+          <w:spacing w:val="0"/>
+          <w:sz w:val="24"/>
+          <w:lang w:val="pt-PT"/>
+        </w:rPr>
+        <w:t>2.1: Completar dados faltantes de Escola/Turma</w:t>
+      </w:r>
+    </w:p>
+    <w:p>
+      <w:pPr>
+        <w:pStyle w:val="Normal"/>
+        <w:bidi w:val="0"/>
+        <w:jc w:val="start"/>
+        <w:rPr/>
+      </w:pPr>
+      <w:r>
+        <w:rPr>
+          <w:b w:val="false"/>
+          <w:bCs w:val="false"/>
+          <w:i w:val="false"/>
+          <w:caps w:val="false"/>
+          <w:smallCaps w:val="false"/>
+          <w:color w:val="1B1C1D"/>
+          <w:spacing w:val="0"/>
+          <w:sz w:val="24"/>
+          <w:lang w:val="pt-PT"/>
+        </w:rPr>
+        <w:t>2.2: Remover duplicados (Escola + Turma + Nome)</w:t>
+      </w:r>
+    </w:p>
+    <w:p>
+      <w:pPr>
+        <w:pStyle w:val="Normal"/>
+        <w:bidi w:val="0"/>
+        <w:jc w:val="start"/>
+        <w:rPr/>
+      </w:pPr>
+      <w:r>
+        <w:rPr>
+          <w:b w:val="false"/>
+          <w:bCs w:val="false"/>
+          <w:i w:val="false"/>
+          <w:caps w:val="false"/>
+          <w:smallCaps w:val="false"/>
+          <w:color w:val="1B1C1D"/>
+          <w:spacing w:val="0"/>
+          <w:sz w:val="24"/>
+          <w:lang w:val="pt-PT"/>
+        </w:rPr>
+        <w:t>2.3: Converter valores TDE (0=erro, 1=acerto)</w:t>
+      </w:r>
+    </w:p>
+    <w:p>
+      <w:pPr>
+        <w:pStyle w:val="Normal"/>
+        <w:bidi w:val="0"/>
+        <w:jc w:val="start"/>
+        <w:rPr/>
+      </w:pPr>
+      <w:r>
+        <w:rPr>
+          <w:b w:val="false"/>
+          <w:bCs w:val="false"/>
+          <w:i w:val="false"/>
+          <w:caps w:val="false"/>
+          <w:smallCaps w:val="false"/>
+          <w:color w:val="1B1C1D"/>
+          <w:spacing w:val="0"/>
+          <w:sz w:val="24"/>
+          <w:lang w:val="pt-PT"/>
+        </w:rPr>
+        <w:t>2.4: Verificar questões válidas (≥25% = 10 questões) ⭐</w:t>
+      </w:r>
+    </w:p>
+    <w:p>
+      <w:pPr>
+        <w:pStyle w:val="Normal"/>
+        <w:bidi w:val="0"/>
+        <w:jc w:val="start"/>
+        <w:rPr/>
+      </w:pPr>
+      <w:r>
+        <w:rPr>
+          <w:b w:val="false"/>
+          <w:bCs w:val="false"/>
+          <w:i w:val="false"/>
+          <w:caps w:val="false"/>
+          <w:smallCaps w:val="false"/>
+          <w:color w:val="1B1C1D"/>
+          <w:spacing w:val="0"/>
+          <w:sz w:val="24"/>
+          <w:lang w:val="pt-PT"/>
+        </w:rPr>
+        <w:t>2.5: Padronizar nomes de colunas (ESCOLA→Escola, etc.)</w:t>
+      </w:r>
+    </w:p>
+    <w:p>
+      <w:pPr>
+        <w:pStyle w:val="Normal"/>
+        <w:bidi w:val="0"/>
+        <w:jc w:val="start"/>
+        <w:rPr/>
+      </w:pPr>
+      <w:r>
+        <w:rPr>
+          <w:b w:val="false"/>
+          <w:bCs w:val="false"/>
+          <w:i w:val="false"/>
+          <w:caps w:val="false"/>
+          <w:smallCaps w:val="false"/>
+          <w:color w:val="1B1C1D"/>
+          <w:spacing w:val="0"/>
+          <w:sz w:val="24"/>
+          <w:lang w:val="pt-PT"/>
+        </w:rPr>
+        <w:t>2.6: Classificar grupos (A: 6º/7º, B: 8º/9º)</w:t>
+      </w:r>
+    </w:p>
+    <w:p>
+      <w:pPr>
+        <w:pStyle w:val="Normal"/>
+        <w:bidi w:val="0"/>
+        <w:jc w:val="start"/>
+        <w:rPr/>
+      </w:pPr>
+      <w:r>
+        <w:rPr>
+          <w:b w:val="false"/>
+          <w:bCs w:val="false"/>
+          <w:i w:val="false"/>
+          <w:caps w:val="false"/>
+          <w:smallCaps w:val="false"/>
+          <w:color w:val="1B1C1D"/>
+          <w:spacing w:val="0"/>
+          <w:sz w:val="24"/>
+          <w:lang w:val="pt-PT"/>
+        </w:rPr>
+        <w:t xml:space="preserve">2.7: Criar IDs únicos </w:t>
+      </w:r>
+    </w:p>
+    <w:p>
+      <w:pPr>
+        <w:pStyle w:val="Normal"/>
+        <w:bidi w:val="0"/>
+        <w:jc w:val="start"/>
+        <w:rPr/>
+      </w:pPr>
+      <w:r>
+        <w:rPr>
+          <w:b w:val="false"/>
+          <w:bCs w:val="false"/>
+          <w:i w:val="false"/>
+          <w:caps w:val="false"/>
+          <w:smallCaps w:val="false"/>
+          <w:color w:val="1B1C1D"/>
+          <w:spacing w:val="0"/>
+          <w:sz w:val="24"/>
+          <w:lang w:val="pt-PT"/>
+        </w:rPr>
+        <w:t xml:space="preserve">2.8: Verificar presença </w:t>
+      </w:r>
+      <w:r>
+        <w:rPr>
+          <w:b w:val="false"/>
+          <w:bCs w:val="false"/>
+          <w:i w:val="false"/>
+          <w:caps w:val="false"/>
+          <w:smallCaps w:val="false"/>
+          <w:color w:val="1B1C1D"/>
+          <w:spacing w:val="0"/>
+          <w:sz w:val="24"/>
+          <w:lang w:val="pt-PT"/>
+        </w:rPr>
+        <w:t>dos alunos</w:t>
+      </w:r>
+      <w:r>
+        <w:rPr>
+          <w:b w:val="false"/>
+          <w:bCs w:val="false"/>
+          <w:i w:val="false"/>
+          <w:caps w:val="false"/>
+          <w:smallCaps w:val="false"/>
+          <w:color w:val="1B1C1D"/>
+          <w:spacing w:val="0"/>
+          <w:sz w:val="24"/>
+          <w:lang w:val="pt-PT"/>
+        </w:rPr>
+        <w:t xml:space="preserve"> em ambos os teste</w:t>
+      </w:r>
+    </w:p>
+    <w:p>
+      <w:pPr>
+        <w:pStyle w:val="Normal"/>
+        <w:bidi w:val="0"/>
+        <w:jc w:val="start"/>
         <w:rPr>
           <w:rFonts w:ascii="Liberation Serif" w:hAnsi="Liberation Serif"/>
-          <w:bCs/>
-          <w:i w:val="false"/>
-          <w:caps w:val="false"/>
-          <w:smallCaps w:val="false"/>
-          <w:color w:val="1B1C1D"/>
-          <w:spacing w:val="0"/>
-          <w:sz w:val="24"/>
-          <w:shd w:fill="auto" w:val="clear"/>
-          <w:lang w:val="pt-PT"/>
-        </w:rPr>
-        <w:t>Palavras Trabalhadas</w:t>
-      </w:r>
-      <w:r>
-        <w:rPr>
-          <w:rFonts w:ascii="Liberation Serif" w:hAnsi="Liberation Serif"/>
-          <w:b w:val="false"/>
-          <w:bCs w:val="false"/>
-          <w:i w:val="false"/>
-          <w:caps w:val="false"/>
-          <w:smallCaps w:val="false"/>
-          <w:color w:val="1B1C1D"/>
-          <w:spacing w:val="0"/>
-          <w:sz w:val="24"/>
-          <w:lang w:val="pt-PT"/>
-        </w:rPr>
-        <w:t xml:space="preserve">: </w:t>
-      </w:r>
-      <w:r>
-        <w:rPr>
-          <w:rFonts w:ascii="Liberation Serif" w:hAnsi="Liberation Serif"/>
-          <w:b w:val="false"/>
-          <w:bCs w:val="false"/>
-          <w:i w:val="false"/>
-          <w:caps w:val="false"/>
-          <w:smallCaps w:val="false"/>
-          <w:color w:val="1B1C1D"/>
-          <w:spacing w:val="0"/>
-          <w:sz w:val="24"/>
-          <w:shd w:fill="FF8000" w:val="clear"/>
-          <w:lang w:val="pt-PT"/>
-        </w:rPr>
-        <w:t>VAZIO</w:t>
-      </w:r>
-    </w:p>
-    <w:p>
-      <w:pPr>
-        <w:pStyle w:val="Normal"/>
-        <w:bidi w:val="0"/>
-        <w:jc w:val="start"/>
+          <w:b w:val="false"/>
+          <w:bCs w:val="false"/>
+          <w:i w:val="false"/>
+          <w:i w:val="false"/>
+          <w:caps w:val="false"/>
+          <w:smallCaps w:val="false"/>
+          <w:color w:val="1B1C1D"/>
+          <w:spacing w:val="0"/>
+          <w:sz w:val="24"/>
+          <w:lang w:val="pt-PT"/>
+        </w:rPr>
+      </w:pPr>
+      <w:r>
         <w:rPr/>
-      </w:pPr>
-      <w:r>
-        <w:rPr>
-          <w:rFonts w:ascii="Liberation Serif" w:hAnsi="Liberation Serif"/>
-          <w:b w:val="false"/>
-          <w:bCs w:val="false"/>
-          <w:i w:val="false"/>
-          <w:caps w:val="false"/>
-          <w:smallCaps w:val="false"/>
-          <w:color w:val="1B1C1D"/>
-          <w:spacing w:val="0"/>
-          <w:sz w:val="24"/>
-          <w:lang w:val="pt-PT"/>
-        </w:rPr>
-        <w:t>2. Pre processamento</w:t>
-      </w:r>
-    </w:p>
-    <w:p>
-      <w:pPr>
-        <w:pStyle w:val="Normal"/>
-        <w:numPr>
-          <w:ilvl w:val="0"/>
-          <w:numId w:val="2"/>
-        </w:numPr>
-        <w:bidi w:val="0"/>
-        <w:jc w:val="start"/>
-        <w:rPr/>
-      </w:pPr>
-      <w:r>
-        <w:rPr>
-          <w:rFonts w:ascii="Liberation Serif" w:hAnsi="Liberation Serif"/>
-          <w:b w:val="false"/>
-          <w:bCs w:val="false"/>
-          <w:i w:val="false"/>
-          <w:caps w:val="false"/>
-          <w:smallCaps w:val="false"/>
-          <w:color w:val="1B1C1D"/>
-          <w:spacing w:val="0"/>
-          <w:sz w:val="24"/>
-          <w:lang w:val="pt-PT"/>
-        </w:rPr>
-        <w:t>Verificar se registro de um aluno está completo. Caso não, completa com registro mais próximo</w:t>
-      </w:r>
-    </w:p>
-    <w:p>
-      <w:pPr>
-        <w:pStyle w:val="Normal"/>
-        <w:numPr>
-          <w:ilvl w:val="0"/>
-          <w:numId w:val="2"/>
-        </w:numPr>
-        <w:bidi w:val="0"/>
-        <w:jc w:val="start"/>
-        <w:rPr/>
-      </w:pPr>
-      <w:r>
-        <w:rPr>
-          <w:rFonts w:ascii="Liberation Serif" w:hAnsi="Liberation Serif"/>
-          <w:b w:val="false"/>
-          <w:bCs w:val="false"/>
-          <w:i w:val="false"/>
-          <w:caps w:val="false"/>
-          <w:smallCaps w:val="false"/>
-          <w:color w:val="1B1C1D"/>
-          <w:spacing w:val="0"/>
-          <w:sz w:val="24"/>
-          <w:lang w:val="pt-PT"/>
-        </w:rPr>
-        <w:t>Verificar se o aluno fez todas as questões (podemos colocar limiar, por exemplo, 80%), caso não, elimina registro</w:t>
-      </w:r>
-    </w:p>
-    <w:p>
-      <w:pPr>
-        <w:pStyle w:val="Normal"/>
-        <w:numPr>
-          <w:ilvl w:val="0"/>
-          <w:numId w:val="2"/>
-        </w:numPr>
-        <w:bidi w:val="0"/>
-        <w:jc w:val="start"/>
-        <w:rPr/>
-      </w:pPr>
-      <w:r>
-        <w:rPr>
-          <w:rFonts w:ascii="Liberation Serif" w:hAnsi="Liberation Serif"/>
-          <w:b w:val="false"/>
-          <w:bCs w:val="false"/>
-          <w:i w:val="false"/>
-          <w:caps w:val="false"/>
-          <w:smallCaps w:val="false"/>
-          <w:color w:val="1B1C1D"/>
-          <w:spacing w:val="0"/>
-          <w:sz w:val="24"/>
-          <w:lang w:val="pt-PT"/>
-        </w:rPr>
-        <w:t>Verificar se o aluno está no pré e pós teste, caso não, elimina esse registro</w:t>
-      </w:r>
-    </w:p>
-    <w:p>
-      <w:pPr>
-        <w:pStyle w:val="Normal"/>
-        <w:bidi w:val="0"/>
-        <w:jc w:val="start"/>
-        <w:rPr>
-          <w:rFonts w:ascii="Liberation Serif" w:hAnsi="Liberation Serif"/>
-          <w:b w:val="false"/>
-          <w:bCs w:val="false"/>
-          <w:i w:val="false"/>
-          <w:caps w:val="false"/>
-          <w:smallCaps w:val="false"/>
-          <w:color w:val="1B1C1D"/>
-          <w:spacing w:val="0"/>
-          <w:sz w:val="24"/>
-          <w:lang w:val="pt-PT"/>
-        </w:rPr>
-      </w:pPr>
-      <w:r>
-        <w:rPr/>
-      </w:r>
-    </w:p>
-    <w:p>
-      <w:pPr>
-        <w:pStyle w:val="Normal"/>
-        <w:bidi w:val="0"/>
-        <w:jc w:val="start"/>
-        <w:rPr/>
-      </w:pPr>
-      <w:r>
-        <w:rPr>
-          <w:rFonts w:ascii="Liberation Serif" w:hAnsi="Liberation Serif"/>
-          <w:b w:val="false"/>
-          <w:bCs w:val="false"/>
-          <w:i w:val="false"/>
-          <w:caps w:val="false"/>
-          <w:smallCaps w:val="false"/>
-          <w:color w:val="1B1C1D"/>
-          <w:spacing w:val="0"/>
-          <w:sz w:val="24"/>
-          <w:lang w:val="pt-PT"/>
-        </w:rPr>
-        <w:t>O final de do processo é que numero de registros no pré e pós sejam iguais</w:t>
       </w:r>
     </w:p>
     <w:p>
@@ -865,6 +1005,7 @@
           <w:b w:val="false"/>
           <w:bCs w:val="false"/>
           <w:i w:val="false"/>
+          <w:i w:val="false"/>
           <w:caps w:val="false"/>
           <w:smallCaps w:val="false"/>
           <w:color w:val="1B1C1D"/>
@@ -875,6 +1016,99 @@
       </w:pPr>
       <w:r>
         <w:rPr/>
+      </w:r>
+    </w:p>
+    <w:p>
+      <w:pPr>
+        <w:pStyle w:val="Normal"/>
+        <w:bidi w:val="0"/>
+        <w:jc w:val="start"/>
+        <w:rPr>
+          <w:rFonts w:ascii="Liberation Serif" w:hAnsi="Liberation Serif"/>
+          <w:b w:val="false"/>
+          <w:bCs w:val="false"/>
+          <w:i w:val="false"/>
+          <w:i w:val="false"/>
+          <w:caps w:val="false"/>
+          <w:smallCaps w:val="false"/>
+          <w:color w:val="1B1C1D"/>
+          <w:spacing w:val="0"/>
+          <w:sz w:val="24"/>
+          <w:lang w:val="pt-PT"/>
+        </w:rPr>
+      </w:pPr>
+      <w:r>
+        <w:rPr>
+          <w:b w:val="false"/>
+          <w:bCs w:val="false"/>
+          <w:i w:val="false"/>
+          <w:caps w:val="false"/>
+          <w:smallCaps w:val="false"/>
+          <w:color w:val="1B1C1D"/>
+          <w:spacing w:val="0"/>
+          <w:sz w:val="24"/>
+          <w:lang w:val="pt-PT"/>
+        </w:rPr>
+      </w:r>
+    </w:p>
+    <w:p>
+      <w:pPr>
+        <w:pStyle w:val="Normal"/>
+        <w:bidi w:val="0"/>
+        <w:jc w:val="start"/>
+        <w:rPr/>
+      </w:pPr>
+      <w:r>
+        <w:rPr>
+          <w:b w:val="false"/>
+          <w:bCs w:val="false"/>
+          <w:i w:val="false"/>
+          <w:caps w:val="false"/>
+          <w:smallCaps w:val="false"/>
+          <w:color w:val="1B1C1D"/>
+          <w:spacing w:val="0"/>
+          <w:sz w:val="24"/>
+          <w:lang w:val="pt-PT"/>
+        </w:rPr>
+        <w:t>O final de do processo é que numero de registros no pré e pós sejam iguais</w:t>
+      </w:r>
+    </w:p>
+    <w:p>
+      <w:pPr>
+        <w:pStyle w:val="Normal"/>
+        <w:numPr>
+          <w:ilvl w:val="0"/>
+          <w:numId w:val="0"/>
+        </w:numPr>
+        <w:bidi w:val="0"/>
+        <w:ind w:hanging="0" w:start="720"/>
+        <w:jc w:val="start"/>
+        <w:rPr>
+          <w:rFonts w:ascii="Liberation Serif" w:hAnsi="Liberation Serif"/>
+          <w:b w:val="false"/>
+          <w:bCs w:val="false"/>
+          <w:i w:val="false"/>
+          <w:i w:val="false"/>
+          <w:caps w:val="false"/>
+          <w:smallCaps w:val="false"/>
+          <w:color w:val="1B1C1D"/>
+          <w:spacing w:val="0"/>
+          <w:sz w:val="24"/>
+          <w:lang w:val="pt-PT"/>
+        </w:rPr>
+      </w:pPr>
+      <w:r>
+        <w:rPr>
+          <w:b w:val="false"/>
+          <w:bCs w:val="false"/>
+          <w:i w:val="false"/>
+          <w:caps w:val="false"/>
+          <w:smallCaps w:val="false"/>
+          <w:color w:val="1B1C1D"/>
+          <w:spacing w:val="0"/>
+          <w:sz w:val="24"/>
+          <w:lang w:val="pt-PT"/>
+        </w:rPr>
       </w:r>
     </w:p>
     <w:p>
@@ -903,6 +1137,7 @@
       <w:pgNumType w:fmt="decimal"/>
       <w:formProt w:val="false"/>
       <w:textDirection w:val="lrTb"/>
+      <w:docGrid w:type="default" w:linePitch="100" w:charSpace="0"/>
     </w:sectPr>
   </w:body>
 </w:document>
@@ -1329,7 +1564,6 @@
     </w:rPrDefault>
     <w:pPrDefault>
       <w:pPr>
-        <w:widowControl/>
         <w:suppressAutoHyphens w:val="true"/>
       </w:pPr>
     </w:pPrDefault>
@@ -1339,7 +1573,10 @@
     <w:qFormat/>
     <w:pPr>
       <w:widowControl/>
+      <w:suppressAutoHyphens w:val="true"/>
       <w:bidi w:val="0"/>
+      <w:spacing w:before="0" w:after="0"/>
+      <w:jc w:val="start"/>
     </w:pPr>
     <w:rPr>
       <w:rFonts w:ascii="Liberation Serif" w:hAnsi="Liberation Serif" w:eastAsia="Noto Serif CJK SC" w:cs="Noto Sans Devanagari"/>

</xml_diff>

<commit_message>
fix: Update lock file timestamp for Processo.docx
</commit_message>
<xml_diff>
--- a/Metodologia/Processo.docx
+++ b/Metodologia/Processo.docx
@@ -170,39 +170,17 @@
         <w:bidi w:val="0"/>
         <w:jc w:val="start"/>
         <w:rPr>
-          <w:lang w:val="pt-PT"/>
-        </w:rPr>
-      </w:pPr>
-      <w:r>
-        <w:rPr>
-          <w:b/>
-          <w:bCs/>
-          <w:lang w:val="pt-PT"/>
-        </w:rPr>
-        <w:t xml:space="preserve">Palavras Trabalhadas </w:t>
-      </w:r>
-      <w:r>
-        <w:rPr>
-          <w:b/>
-          <w:bCs/>
-          <w:color w:val="C9211E"/>
-          <w:lang w:val="pt-PT"/>
-        </w:rPr>
-        <w:t>no teste</w:t>
-      </w:r>
-      <w:r>
-        <w:rPr>
-          <w:b w:val="false"/>
-          <w:bCs w:val="false"/>
-          <w:lang w:val="pt-PT"/>
-        </w:rPr>
-        <w:t xml:space="preserve">: </w:t>
-      </w:r>
-      <w:r>
-        <w:rPr>
-          <w:lang w:val="pt-PT"/>
-        </w:rPr>
-        <w:t>enorme | diretriz | década | isolar-se | depreciativos | abandonou | exibição | dramática | suspensos | libere | proíbe | revelou | ambígua | reconheceu | monitorar | substituir | conflito | projetam | sistema | calúnias | promover | reage | contribuiu | suficiente | transferido | impacto | cultura | Interpretei | analisar | status | indenização | recuperar | demonstrou | ética | divulgou | constante | desencadeou | distorcidas | alterou | mentais | confiar | ajuste | transição | conotação | fundamentais | integrar | fatores | função | incorporei | estrutura</w:t>
+          <w:b w:val="false"/>
+          <w:bCs w:val="false"/>
+        </w:rPr>
+      </w:pPr>
+      <w:r>
+        <w:rPr>
+          <w:b w:val="false"/>
+          <w:bCs w:val="false"/>
+          <w:lang w:val="pt-PT"/>
+        </w:rPr>
+        <w:t>Foram aplicadas as mesmas provas nas 3 fases</w:t>
       </w:r>
     </w:p>
     <w:p>
@@ -215,20 +193,221 @@
         <w:bidi w:val="0"/>
         <w:jc w:val="start"/>
         <w:rPr>
+          <w:lang w:val="pt-PT"/>
+        </w:rPr>
+      </w:pPr>
+      <w:r>
+        <w:rPr>
+          <w:b/>
+          <w:bCs/>
+          <w:lang w:val="pt-PT"/>
+        </w:rPr>
+        <w:t xml:space="preserve">Palavras Trabalhadas </w:t>
+      </w:r>
+      <w:r>
+        <w:rPr>
           <w:b/>
           <w:bCs/>
           <w:color w:val="C9211E"/>
           <w:lang w:val="pt-PT"/>
         </w:rPr>
-      </w:pPr>
-      <w:r>
+        <w:t>no teste</w:t>
+      </w:r>
+      <w:r>
+        <w:rPr>
+          <w:b w:val="false"/>
+          <w:bCs w:val="false"/>
+          <w:lang w:val="pt-PT"/>
+        </w:rPr>
+        <w:t xml:space="preserve">: </w:t>
+      </w:r>
+      <w:r>
+        <w:rPr>
+          <w:shd w:fill="158466" w:val="clear"/>
+          <w:lang w:val="pt-PT"/>
+        </w:rPr>
+        <w:t>enorme</w:t>
+      </w:r>
+      <w:r>
+        <w:rPr>
+          <w:lang w:val="pt-PT"/>
+        </w:rPr>
+        <w:t xml:space="preserve"> | </w:t>
+      </w:r>
+      <w:r>
+        <w:rPr>
+          <w:shd w:fill="158466" w:val="clear"/>
+          <w:lang w:val="pt-PT"/>
+        </w:rPr>
+        <w:t>diretriz</w:t>
+      </w:r>
+      <w:r>
+        <w:rPr>
+          <w:lang w:val="pt-PT"/>
+        </w:rPr>
+        <w:t xml:space="preserve"> | década | isolar-se | depreciativos | abandonou | exibição | dramática | suspensos | libere | proíbe | revelou | ambígua | reconheceu | </w:t>
+      </w:r>
+      <w:r>
+        <w:rPr>
+          <w:shd w:fill="158466" w:val="clear"/>
+          <w:lang w:val="pt-PT"/>
+        </w:rPr>
+        <w:t>monitorar</w:t>
+      </w:r>
+      <w:r>
+        <w:rPr>
+          <w:lang w:val="pt-PT"/>
+        </w:rPr>
+        <w:t xml:space="preserve"> | substituir | conflito | projetam | sistema | calúnias | </w:t>
+      </w:r>
+      <w:r>
+        <w:rPr>
+          <w:shd w:fill="158466" w:val="clear"/>
+          <w:lang w:val="pt-PT"/>
+        </w:rPr>
+        <w:t>promover</w:t>
+      </w:r>
+      <w:r>
+        <w:rPr>
+          <w:lang w:val="pt-PT"/>
+        </w:rPr>
+        <w:t xml:space="preserve"> | reage | contribuiu | suficiente | transferido | impacto | cultura | Interpretei | </w:t>
+      </w:r>
+      <w:r>
+        <w:rPr>
+          <w:shd w:fill="158466" w:val="clear"/>
+          <w:lang w:val="pt-PT"/>
+        </w:rPr>
+        <w:t>analisar</w:t>
+      </w:r>
+      <w:r>
+        <w:rPr>
+          <w:lang w:val="pt-PT"/>
+        </w:rPr>
+        <w:t xml:space="preserve"> | </w:t>
+      </w:r>
+      <w:r>
+        <w:rPr>
+          <w:shd w:fill="158466" w:val="clear"/>
+          <w:lang w:val="pt-PT"/>
+        </w:rPr>
+        <w:t>status</w:t>
+      </w:r>
+      <w:r>
+        <w:rPr>
+          <w:lang w:val="pt-PT"/>
+        </w:rPr>
+        <w:t xml:space="preserve"> | indenização | recuperar | demonstrou | ética | divulgou | constante | desencadeou | distorcidas | alterou | mentais | confiar | </w:t>
+      </w:r>
+      <w:r>
+        <w:rPr>
+          <w:shd w:fill="158466" w:val="clear"/>
+          <w:lang w:val="pt-PT"/>
+        </w:rPr>
+        <w:t>ajuste</w:t>
+      </w:r>
+      <w:r>
+        <w:rPr>
+          <w:lang w:val="pt-PT"/>
+        </w:rPr>
+        <w:t xml:space="preserve"> | </w:t>
+      </w:r>
+      <w:r>
+        <w:rPr>
+          <w:shd w:fill="158466" w:val="clear"/>
+          <w:lang w:val="pt-PT"/>
+        </w:rPr>
+        <w:t>transição</w:t>
+      </w:r>
+      <w:r>
+        <w:rPr>
+          <w:lang w:val="pt-PT"/>
+        </w:rPr>
+        <w:t xml:space="preserve"> | conotação | fundamentais | </w:t>
+      </w:r>
+      <w:r>
+        <w:rPr>
+          <w:shd w:fill="158466" w:val="clear"/>
+          <w:lang w:val="pt-PT"/>
+        </w:rPr>
+        <w:t>inte</w:t>
+      </w:r>
+      <w:r>
+        <w:rPr>
+          <w:shd w:fill="FF8000" w:val="clear"/>
+          <w:lang w:val="pt-PT"/>
+        </w:rPr>
+        <w:t xml:space="preserve">grar </w:t>
+      </w:r>
+      <w:r>
+        <w:rPr>
+          <w:lang w:val="pt-PT"/>
+        </w:rPr>
+        <w:t xml:space="preserve">| fatores | </w:t>
+      </w:r>
+      <w:r>
+        <w:rPr>
+          <w:shd w:fill="158466" w:val="clear"/>
+          <w:lang w:val="pt-PT"/>
+        </w:rPr>
+        <w:t>função</w:t>
+      </w:r>
+      <w:r>
+        <w:rPr>
+          <w:lang w:val="pt-PT"/>
+        </w:rPr>
+        <w:t xml:space="preserve"> | incorporei | </w:t>
+      </w:r>
+      <w:r>
+        <w:rPr>
+          <w:shd w:fill="158466" w:val="clear"/>
+          <w:lang w:val="pt-PT"/>
+        </w:rPr>
+        <w:t>estrutura</w:t>
+      </w:r>
+    </w:p>
+    <w:p>
+      <w:pPr>
+        <w:pStyle w:val="Normal"/>
+        <w:numPr>
+          <w:ilvl w:val="1"/>
+          <w:numId w:val="1"/>
+        </w:numPr>
+        <w:bidi w:val="0"/>
+        <w:jc w:val="start"/>
         <w:rPr>
           <w:b/>
           <w:bCs/>
           <w:color w:val="C9211E"/>
           <w:lang w:val="pt-PT"/>
         </w:rPr>
-        <w:t>Palavras Ensinadas (Intervenção)</w:t>
+      </w:pPr>
+      <w:r>
+        <w:rPr>
+          <w:b/>
+          <w:bCs/>
+          <w:color w:val="C9211E"/>
+          <w:lang w:val="pt-PT"/>
+        </w:rPr>
+        <w:t xml:space="preserve">Palavras Ensinadas (Intervenção) </w:t>
+      </w:r>
+      <w:r>
+        <w:rPr>
+          <w:b/>
+          <w:bCs/>
+          <w:color w:val="C9211E"/>
+          <w:lang w:val="pt-PT"/>
+        </w:rPr>
+        <w:t>em cada fa</w:t>
+      </w:r>
+      <w:r>
+        <w:rPr>
+          <w:b/>
+          <w:bCs/>
+          <w:color w:val="C9211E"/>
+          <w:lang w:val="pt-PT"/>
+        </w:rPr>
+        <w:t>se</w:t>
       </w:r>
     </w:p>
     <w:p>
@@ -447,49 +626,18 @@
       <w:pPr>
         <w:pStyle w:val="Normal"/>
         <w:numPr>
-          <w:ilvl w:val="3"/>
-          <w:numId w:val="1"/>
+          <w:ilvl w:val="0"/>
+          <w:numId w:val="0"/>
         </w:numPr>
         <w:bidi w:val="0"/>
-        <w:jc w:val="start"/>
-        <w:rPr>
-          <w:lang w:val="pt-PT"/>
-        </w:rPr>
-      </w:pPr>
-      <w:r>
-        <w:rPr>
-          <w:b w:val="false"/>
-          <w:bCs w:val="false"/>
-          <w:shd w:fill="auto" w:val="clear"/>
-          <w:lang w:val="pt-PT"/>
-        </w:rPr>
-        <w:t xml:space="preserve">Interseção com </w:t>
-      </w:r>
-      <w:r>
-        <w:rPr>
-          <w:b/>
-          <w:bCs/>
-          <w:shd w:fill="auto" w:val="clear"/>
-          <w:lang w:val="pt-PT"/>
-        </w:rPr>
-        <w:t>Palavras Trabalhadas</w:t>
-      </w:r>
-      <w:r>
-        <w:rPr>
-          <w:b w:val="false"/>
-          <w:bCs w:val="false"/>
-          <w:lang w:val="pt-PT"/>
-        </w:rPr>
-        <w:t xml:space="preserve">: </w:t>
-      </w:r>
-      <w:r>
-        <w:rPr>
-          <w:b w:val="false"/>
-          <w:bCs w:val="false"/>
-          <w:shd w:fill="auto" w:val="clear"/>
-          <w:lang w:val="pt-PT"/>
-        </w:rPr>
-        <w:t>enorme | diretriz | status | ajuste | monitorar | transição | integrar | promover | analisar | função | estrutura</w:t>
+        <w:ind w:hanging="0" w:start="1800"/>
+        <w:jc w:val="start"/>
+        <w:rPr>
+          <w:lang w:val="pt-PT"/>
+        </w:rPr>
+      </w:pPr>
+      <w:r>
+        <w:rPr/>
       </w:r>
     </w:p>
     <w:p>
@@ -525,7 +673,7 @@
         <w:rPr>
           <w:b w:val="false"/>
           <w:bCs w:val="false"/>
-          <w:shd w:fill="158466" w:val="clear"/>
+          <w:shd w:fill="FF8000" w:val="clear"/>
           <w:lang w:val="pt-PT"/>
         </w:rPr>
         <w:t>integrar</w:t>
@@ -537,6 +685,60 @@
           <w:lang w:val="pt-PT"/>
         </w:rPr>
         <w:t xml:space="preserve"> | eficiente | vocacional | inerentemente | exceder | equivalente | foco | surgir | explorar | além disso | enfrentar | interferir | conceber | antiético | benefício | detectar | racionalizar | submeter-se a | fortalecer | implicações | negar | modelo | produzir | participar | superiores | resiliente | consenso</w:t>
+      </w:r>
+    </w:p>
+    <w:p>
+      <w:pPr>
+        <w:pStyle w:val="Normal"/>
+        <w:numPr>
+          <w:ilvl w:val="0"/>
+          <w:numId w:val="0"/>
+        </w:numPr>
+        <w:bidi w:val="0"/>
+        <w:ind w:hanging="0" w:start="1800"/>
+        <w:jc w:val="start"/>
+        <w:rPr>
+          <w:lang w:val="pt-PT"/>
+        </w:rPr>
+      </w:pPr>
+      <w:r>
+        <w:rPr/>
+      </w:r>
+    </w:p>
+    <w:p>
+      <w:pPr>
+        <w:pStyle w:val="Normal"/>
+        <w:numPr>
+          <w:ilvl w:val="2"/>
+          <w:numId w:val="1"/>
+        </w:numPr>
+        <w:bidi w:val="0"/>
+        <w:jc w:val="start"/>
+        <w:rPr>
+          <w:b/>
+          <w:lang w:val="pt-PT"/>
+        </w:rPr>
+      </w:pPr>
+      <w:r>
+        <w:rPr>
+          <w:b/>
+          <w:bCs/>
+          <w:lang w:val="pt-PT"/>
+        </w:rPr>
+        <w:t xml:space="preserve">Fase 4: </w:t>
+      </w:r>
+      <w:r>
+        <w:rPr>
+          <w:b w:val="false"/>
+          <w:i w:val="false"/>
+          <w:caps w:val="false"/>
+          <w:smallCaps w:val="false"/>
+          <w:color w:val="1B1C1D"/>
+          <w:spacing w:val="0"/>
+          <w:sz w:val="24"/>
+          <w:lang w:val="pt-PT"/>
+        </w:rPr>
+        <w:t>estender | radical | crucial | alcançar | iniciativa | posar | contactar | primário | mínimo | não monitorado | dispersar | catalisar | segregação | reforma | injustiça | adotar | garantir | tensão | consentir | duração | anônimo | subjacente | capacidade | adequadamente | assédio | selecionar | herdar | mutação | genética | característica | privacidade | invasão | consistir | seguro | corporal | receita | instituir | incidente | acompanhar | invocar</w:t>
       </w:r>
     </w:p>
     <w:p>
@@ -556,6 +758,12 @@
         <w:rPr>
           <w:b w:val="false"/>
           <w:bCs w:val="false"/>
+          <w:i w:val="false"/>
+          <w:caps w:val="false"/>
+          <w:smallCaps w:val="false"/>
+          <w:color w:val="1B1C1D"/>
+          <w:spacing w:val="0"/>
+          <w:sz w:val="24"/>
           <w:shd w:fill="auto" w:val="clear"/>
           <w:lang w:val="pt-PT"/>
         </w:rPr>
@@ -563,34 +771,126 @@
       </w:r>
       <w:r>
         <w:rPr>
+          <w:bCs/>
+          <w:i w:val="false"/>
+          <w:caps w:val="false"/>
+          <w:smallCaps w:val="false"/>
+          <w:color w:val="1B1C1D"/>
+          <w:spacing w:val="0"/>
+          <w:sz w:val="24"/>
+          <w:shd w:fill="auto" w:val="clear"/>
+          <w:lang w:val="pt-PT"/>
+        </w:rPr>
+        <w:t>Palavras Trabalhadas</w:t>
+      </w:r>
+      <w:r>
+        <w:rPr>
+          <w:b w:val="false"/>
+          <w:bCs w:val="false"/>
+          <w:i w:val="false"/>
+          <w:caps w:val="false"/>
+          <w:smallCaps w:val="false"/>
+          <w:color w:val="1B1C1D"/>
+          <w:spacing w:val="0"/>
+          <w:sz w:val="24"/>
+          <w:lang w:val="pt-PT"/>
+        </w:rPr>
+        <w:t xml:space="preserve">: </w:t>
+      </w:r>
+      <w:r>
+        <w:rPr>
+          <w:b w:val="false"/>
+          <w:bCs w:val="false"/>
+          <w:i w:val="false"/>
+          <w:caps w:val="false"/>
+          <w:smallCaps w:val="false"/>
+          <w:color w:val="1B1C1D"/>
+          <w:spacing w:val="0"/>
+          <w:sz w:val="24"/>
+          <w:shd w:fill="B3CAC7" w:val="clear"/>
+          <w:lang w:val="pt-PT"/>
+        </w:rPr>
+        <w:t>VAZIO</w:t>
+      </w:r>
+    </w:p>
+    <w:p>
+      <w:pPr>
+        <w:pStyle w:val="Normal"/>
+        <w:numPr>
+          <w:ilvl w:val="0"/>
+          <w:numId w:val="1"/>
+        </w:numPr>
+        <w:bidi w:val="0"/>
+        <w:jc w:val="start"/>
+        <w:rPr>
+          <w:highlight w:val="none"/>
+          <w:shd w:fill="auto" w:val="clear"/>
+        </w:rPr>
+      </w:pPr>
+      <w:r>
+        <w:rPr>
+          <w:b w:val="false"/>
+          <w:bCs w:val="false"/>
+          <w:i w:val="false"/>
+          <w:caps w:val="false"/>
+          <w:smallCaps w:val="false"/>
+          <w:color w:val="1B1C1D"/>
+          <w:spacing w:val="0"/>
+          <w:sz w:val="24"/>
+          <w:shd w:fill="auto" w:val="clear"/>
+          <w:lang w:val="pt-PT"/>
+        </w:rPr>
+        <w:t>Prova de TDE</w:t>
+      </w:r>
+    </w:p>
+    <w:p>
+      <w:pPr>
+        <w:pStyle w:val="BodyText"/>
+        <w:numPr>
+          <w:ilvl w:val="1"/>
+          <w:numId w:val="1"/>
+        </w:numPr>
+        <w:bidi w:val="0"/>
+        <w:jc w:val="start"/>
+        <w:rPr>
+          <w:highlight w:val="none"/>
+          <w:shd w:fill="auto" w:val="clear"/>
+        </w:rPr>
+      </w:pPr>
+      <w:r>
+        <w:rPr>
           <w:b/>
-          <w:bCs/>
+          <w:bCs w:val="false"/>
+          <w:i w:val="false"/>
+          <w:caps w:val="false"/>
+          <w:smallCaps w:val="false"/>
+          <w:color w:val="1B1C1D"/>
+          <w:spacing w:val="0"/>
+          <w:sz w:val="24"/>
           <w:shd w:fill="auto" w:val="clear"/>
           <w:lang w:val="pt-PT"/>
         </w:rPr>
-        <w:t>Palavras Trabalhadas</w:t>
-      </w:r>
-      <w:r>
-        <w:rPr>
-          <w:b w:val="false"/>
-          <w:bCs w:val="false"/>
+        <w:t>Grupo A</w:t>
+      </w:r>
+      <w:r>
+        <w:rPr>
+          <w:b w:val="false"/>
+          <w:bCs w:val="false"/>
+          <w:i w:val="false"/>
+          <w:caps w:val="false"/>
+          <w:smallCaps w:val="false"/>
+          <w:color w:val="1B1C1D"/>
+          <w:spacing w:val="0"/>
+          <w:sz w:val="24"/>
           <w:shd w:fill="auto" w:val="clear"/>
           <w:lang w:val="pt-PT"/>
         </w:rPr>
-        <w:t>:</w:t>
-      </w:r>
-      <w:r>
-        <w:rPr>
-          <w:b w:val="false"/>
-          <w:bCs w:val="false"/>
-          <w:lang w:val="pt-PT"/>
-        </w:rPr>
-        <w:t xml:space="preserve"> integrar</w:t>
-      </w:r>
-    </w:p>
-    <w:p>
-      <w:pPr>
-        <w:pStyle w:val="Normal"/>
+        <w:t xml:space="preserve"> </w:t>
+      </w:r>
+    </w:p>
+    <w:p>
+      <w:pPr>
+        <w:pStyle w:val="BodyText"/>
         <w:numPr>
           <w:ilvl w:val="2"/>
           <w:numId w:val="1"/>
@@ -598,63 +898,44 @@
         <w:bidi w:val="0"/>
         <w:jc w:val="start"/>
         <w:rPr>
-          <w:b/>
-          <w:lang w:val="pt-PT"/>
-        </w:rPr>
-      </w:pPr>
-      <w:r>
-        <w:rPr>
-          <w:b/>
-          <w:bCs/>
-          <w:lang w:val="pt-PT"/>
-        </w:rPr>
-        <w:t xml:space="preserve">Fase 4: </w:t>
-      </w:r>
-      <w:r>
-        <w:rPr>
-          <w:b w:val="false"/>
-          <w:i w:val="false"/>
-          <w:caps w:val="false"/>
-          <w:smallCaps w:val="false"/>
-          <w:color w:val="1B1C1D"/>
-          <w:spacing w:val="0"/>
-          <w:sz w:val="24"/>
-          <w:lang w:val="pt-PT"/>
-        </w:rPr>
-        <w:t>estender | radical | crucial | alcançar | iniciativa | posar | contactar | primário | mínimo | não monitorado | dispersar | catalisar | segregação | reforma | injustiça | adotar | garantir | tensão | consentir | duração | anônimo | subjacente | capacidade | adequadamente | assédio | selecionar | herdar | mutação | genética | característica | privacidade | invasão | consistir | seguro | corporal | receita | instituir | incidente | acompanhar | invocar</w:t>
-      </w:r>
-    </w:p>
-    <w:p>
-      <w:pPr>
-        <w:pStyle w:val="Normal"/>
+          <w:highlight w:val="none"/>
+          <w:shd w:fill="auto" w:val="clear"/>
+        </w:rPr>
+      </w:pPr>
+      <w:r>
+        <w:rPr>
+          <w:b w:val="false"/>
+          <w:bCs w:val="false"/>
+          <w:i w:val="false"/>
+          <w:caps w:val="false"/>
+          <w:smallCaps w:val="false"/>
+          <w:color w:val="1B1C1D"/>
+          <w:spacing w:val="0"/>
+          <w:sz w:val="24"/>
+          <w:shd w:fill="auto" w:val="clear"/>
+          <w:lang w:val="pt-PT"/>
+        </w:rPr>
+        <w:t>As palavras trabalhadas são: boi, dedo, luva, sapo, gaveta, placa, abacaxi, ervilha, antiga, zebu, caminhar, argila, quebrado, cabeça, esquilo, jardim, alfabeto, chuteira, alvo, cinema, chinelo, completar, pessoa, luxo, samba, solução, barriga, secreto, guia, benzer, enrolado, amanhã, existir, aumento, explicar, cigana, descer, horta, sossego e jipe.</w:t>
+      </w:r>
+    </w:p>
+    <w:p>
+      <w:pPr>
+        <w:pStyle w:val="BodyText"/>
         <w:numPr>
-          <w:ilvl w:val="3"/>
+          <w:ilvl w:val="1"/>
           <w:numId w:val="1"/>
         </w:numPr>
         <w:bidi w:val="0"/>
         <w:jc w:val="start"/>
         <w:rPr>
-          <w:lang w:val="pt-PT"/>
-        </w:rPr>
-      </w:pPr>
-      <w:r>
-        <w:rPr>
-          <w:b w:val="false"/>
-          <w:bCs w:val="false"/>
-          <w:i w:val="false"/>
-          <w:caps w:val="false"/>
-          <w:smallCaps w:val="false"/>
-          <w:color w:val="1B1C1D"/>
-          <w:spacing w:val="0"/>
-          <w:sz w:val="24"/>
+          <w:highlight w:val="none"/>
           <w:shd w:fill="auto" w:val="clear"/>
-          <w:lang w:val="pt-PT"/>
-        </w:rPr>
-        <w:t xml:space="preserve">Interseção com </w:t>
-      </w:r>
-      <w:r>
-        <w:rPr>
-          <w:bCs/>
+        </w:rPr>
+      </w:pPr>
+      <w:r>
+        <w:rPr>
+          <w:b/>
+          <w:bCs w:val="false"/>
           <w:i w:val="false"/>
           <w:caps w:val="false"/>
           <w:smallCaps w:val="false"/>
@@ -664,36 +945,80 @@
           <w:shd w:fill="auto" w:val="clear"/>
           <w:lang w:val="pt-PT"/>
         </w:rPr>
-        <w:t>Palavras Trabalhadas</w:t>
-      </w:r>
-      <w:r>
-        <w:rPr>
-          <w:b w:val="false"/>
-          <w:bCs w:val="false"/>
-          <w:i w:val="false"/>
-          <w:caps w:val="false"/>
-          <w:smallCaps w:val="false"/>
-          <w:color w:val="1B1C1D"/>
-          <w:spacing w:val="0"/>
-          <w:sz w:val="24"/>
-          <w:lang w:val="pt-PT"/>
-        </w:rPr>
-        <w:t xml:space="preserve">: </w:t>
-      </w:r>
-      <w:r>
-        <w:rPr>
-          <w:b w:val="false"/>
-          <w:bCs w:val="false"/>
-          <w:i w:val="false"/>
-          <w:caps w:val="false"/>
-          <w:smallCaps w:val="false"/>
-          <w:color w:val="1B1C1D"/>
-          <w:spacing w:val="0"/>
-          <w:sz w:val="24"/>
-          <w:shd w:fill="FF8000" w:val="clear"/>
-          <w:lang w:val="pt-PT"/>
-        </w:rPr>
-        <w:t>VAZIO</w:t>
+        <w:t>Grupo B</w:t>
+      </w:r>
+      <w:r>
+        <w:rPr>
+          <w:b w:val="false"/>
+          <w:bCs w:val="false"/>
+          <w:i w:val="false"/>
+          <w:caps w:val="false"/>
+          <w:smallCaps w:val="false"/>
+          <w:color w:val="1B1C1D"/>
+          <w:spacing w:val="0"/>
+          <w:sz w:val="24"/>
+          <w:shd w:fill="auto" w:val="clear"/>
+          <w:lang w:val="pt-PT"/>
+        </w:rPr>
+        <w:t xml:space="preserve"> </w:t>
+      </w:r>
+    </w:p>
+    <w:p>
+      <w:pPr>
+        <w:pStyle w:val="BodyText"/>
+        <w:numPr>
+          <w:ilvl w:val="2"/>
+          <w:numId w:val="1"/>
+        </w:numPr>
+        <w:bidi w:val="0"/>
+        <w:jc w:val="start"/>
+        <w:rPr>
+          <w:highlight w:val="none"/>
+          <w:shd w:fill="auto" w:val="clear"/>
+        </w:rPr>
+      </w:pPr>
+      <w:r>
+        <w:rPr>
+          <w:b w:val="false"/>
+          <w:bCs w:val="false"/>
+          <w:i w:val="false"/>
+          <w:caps w:val="false"/>
+          <w:smallCaps w:val="false"/>
+          <w:color w:val="1B1C1D"/>
+          <w:spacing w:val="0"/>
+          <w:sz w:val="24"/>
+          <w:shd w:fill="auto" w:val="clear"/>
+          <w:lang w:val="pt-PT"/>
+        </w:rPr>
+        <w:t>As palavras trabalhadas são: regeneração, explorar, certeza, composição, alguém, fixar, rigidez, auxiliar, serviço, acesa, embaixatriz, humanizar, oxigênio, adolescente, enxergar, confecção, chinês, recém, flexionar, sensibilização, juízo, sucção, majestoso, análise, planície, inteligentíssimo, essência, têxtil, persuasão, excelência, insensatez, obsessão, consciência, abdômen, oscilação, excepcional, ímã, miscigenação, ressuscitar e exceção.</w:t>
+      </w:r>
+    </w:p>
+    <w:p>
+      <w:pPr>
+        <w:pStyle w:val="BodyText"/>
+        <w:numPr>
+          <w:ilvl w:val="1"/>
+          <w:numId w:val="1"/>
+        </w:numPr>
+        <w:bidi w:val="0"/>
+        <w:jc w:val="start"/>
+        <w:rPr>
+          <w:b w:val="false"/>
+          <w:bCs w:val="false"/>
+          <w:i w:val="false"/>
+          <w:i w:val="false"/>
+          <w:caps w:val="false"/>
+          <w:smallCaps w:val="false"/>
+          <w:color w:val="1B1C1D"/>
+          <w:spacing w:val="0"/>
+          <w:sz w:val="24"/>
+          <w:lang w:val="pt-PT"/>
+        </w:rPr>
+      </w:pPr>
+      <w:r>
+        <w:rPr>
+          <w:shd w:fill="auto" w:val="clear"/>
+        </w:rPr>
       </w:r>
     </w:p>
     <w:p>
@@ -760,7 +1085,39 @@
         </w:rPr>
       </w:pPr>
       <w:r>
+        <w:rPr>
+          <w:b w:val="false"/>
+          <w:bCs w:val="false"/>
+          <w:i w:val="false"/>
+          <w:caps w:val="false"/>
+          <w:smallCaps w:val="false"/>
+          <w:color w:val="1B1C1D"/>
+          <w:spacing w:val="0"/>
+          <w:sz w:val="24"/>
+          <w:lang w:val="pt-PT"/>
+        </w:rPr>
+      </w:r>
+    </w:p>
+    <w:p>
+      <w:pPr>
+        <w:pStyle w:val="Normal"/>
+        <w:bidi w:val="0"/>
+        <w:jc w:val="start"/>
         <w:rPr/>
+      </w:pPr>
+      <w:r>
+        <w:rPr>
+          <w:b w:val="false"/>
+          <w:bCs w:val="false"/>
+          <w:i w:val="false"/>
+          <w:caps w:val="false"/>
+          <w:smallCaps w:val="false"/>
+          <w:color w:val="1B1C1D"/>
+          <w:spacing w:val="0"/>
+          <w:sz w:val="24"/>
+          <w:lang w:val="pt-PT"/>
+        </w:rPr>
+        <w:t>2.1: Completar dados faltantes de Escola/Turma</w:t>
       </w:r>
     </w:p>
     <w:p>
@@ -782,7 +1139,7 @@
           <w:sz w:val="24"/>
           <w:lang w:val="pt-PT"/>
         </w:rPr>
-        <w:t>2.1: Completar dados faltantes de Escola/Turma</w:t>
+        <w:t>2.2: Remover duplicados (Escola + Turma + Nome)</w:t>
       </w:r>
     </w:p>
     <w:p>
@@ -804,7 +1161,63 @@
           <w:sz w:val="24"/>
           <w:lang w:val="pt-PT"/>
         </w:rPr>
-        <w:t>2.2: Remover duplicados (Escola + Turma + Nome)</w:t>
+        <w:t xml:space="preserve">2.3: Converter valores TDE (0=erro, 1=acerto </w:t>
+      </w:r>
+      <w:r>
+        <w:rPr>
+          <w:b w:val="false"/>
+          <w:bCs w:val="false"/>
+          <w:i w:val="false"/>
+          <w:caps w:val="false"/>
+          <w:smallCaps w:val="false"/>
+          <w:color w:val="1B1C1D"/>
+          <w:spacing w:val="0"/>
+          <w:sz w:val="24"/>
+          <w:lang w:val="pt-PT"/>
+        </w:rPr>
+        <w:t>parcial</w:t>
+      </w:r>
+      <w:r>
+        <w:rPr>
+          <w:b w:val="false"/>
+          <w:bCs w:val="false"/>
+          <w:i w:val="false"/>
+          <w:caps w:val="false"/>
+          <w:smallCaps w:val="false"/>
+          <w:color w:val="1B1C1D"/>
+          <w:spacing w:val="0"/>
+          <w:sz w:val="24"/>
+          <w:lang w:val="pt-PT"/>
+        </w:rPr>
+        <w:t xml:space="preserve">, </w:t>
+      </w:r>
+      <w:r>
+        <w:rPr>
+          <w:b w:val="false"/>
+          <w:bCs w:val="false"/>
+          <w:i w:val="false"/>
+          <w:caps w:val="false"/>
+          <w:smallCaps w:val="false"/>
+          <w:color w:val="1B1C1D"/>
+          <w:spacing w:val="0"/>
+          <w:sz w:val="24"/>
+          <w:lang w:val="pt-PT"/>
+        </w:rPr>
+        <w:t>2 = Acerto Completo</w:t>
+      </w:r>
+      <w:r>
+        <w:rPr>
+          <w:b w:val="false"/>
+          <w:bCs w:val="false"/>
+          <w:i w:val="false"/>
+          <w:caps w:val="false"/>
+          <w:smallCaps w:val="false"/>
+          <w:color w:val="1B1C1D"/>
+          <w:spacing w:val="0"/>
+          <w:sz w:val="24"/>
+          <w:lang w:val="pt-PT"/>
+        </w:rPr>
+        <w:t>)</w:t>
       </w:r>
     </w:p>
     <w:p>
@@ -826,7 +1239,7 @@
           <w:sz w:val="24"/>
           <w:lang w:val="pt-PT"/>
         </w:rPr>
-        <w:t>2.3: Converter valores TDE (0=erro, 1=acerto)</w:t>
+        <w:t xml:space="preserve">2.4: Verificar questões válidas (≥25%) </w:t>
       </w:r>
     </w:p>
     <w:p>
@@ -848,7 +1261,7 @@
           <w:sz w:val="24"/>
           <w:lang w:val="pt-PT"/>
         </w:rPr>
-        <w:t>2.4: Verificar questões válidas (≥25% = 10 questões) ⭐</w:t>
+        <w:t>2.5: Padronizar nomes de colunas (ESCOLA→Escola, etc.)</w:t>
       </w:r>
     </w:p>
     <w:p>
@@ -870,7 +1283,21 @@
           <w:sz w:val="24"/>
           <w:lang w:val="pt-PT"/>
         </w:rPr>
-        <w:t>2.5: Padronizar nomes de colunas (ESCOLA→Escola, etc.)</w:t>
+        <w:t xml:space="preserve">2.6: Classificar grupos (A: 6º/7º, B: 8º/9º): </w:t>
+      </w:r>
+      <w:r>
+        <w:rPr>
+          <w:b w:val="false"/>
+          <w:bCs w:val="false"/>
+          <w:i w:val="false"/>
+          <w:caps w:val="false"/>
+          <w:smallCaps w:val="false"/>
+          <w:color w:val="1B1C1D"/>
+          <w:spacing w:val="0"/>
+          <w:sz w:val="24"/>
+          <w:lang w:val="pt-PT"/>
+        </w:rPr>
+        <w:t>Somente para efeito de analise</w:t>
       </w:r>
     </w:p>
     <w:p>
@@ -892,7 +1319,7 @@
           <w:sz w:val="24"/>
           <w:lang w:val="pt-PT"/>
         </w:rPr>
-        <w:t>2.6: Classificar grupos (A: 6º/7º, B: 8º/9º)</w:t>
+        <w:t xml:space="preserve">2.7: Criar IDs únicos </w:t>
       </w:r>
     </w:p>
     <w:p>
@@ -914,57 +1341,7 @@
           <w:sz w:val="24"/>
           <w:lang w:val="pt-PT"/>
         </w:rPr>
-        <w:t xml:space="preserve">2.7: Criar IDs únicos </w:t>
-      </w:r>
-    </w:p>
-    <w:p>
-      <w:pPr>
-        <w:pStyle w:val="Normal"/>
-        <w:bidi w:val="0"/>
-        <w:jc w:val="start"/>
-        <w:rPr/>
-      </w:pPr>
-      <w:r>
-        <w:rPr>
-          <w:b w:val="false"/>
-          <w:bCs w:val="false"/>
-          <w:i w:val="false"/>
-          <w:caps w:val="false"/>
-          <w:smallCaps w:val="false"/>
-          <w:color w:val="1B1C1D"/>
-          <w:spacing w:val="0"/>
-          <w:sz w:val="24"/>
-          <w:lang w:val="pt-PT"/>
-        </w:rPr>
-        <w:t xml:space="preserve">2.8: Verificar presença </w:t>
-      </w:r>
-      <w:r>
-        <w:rPr>
-          <w:b w:val="false"/>
-          <w:bCs w:val="false"/>
-          <w:i w:val="false"/>
-          <w:caps w:val="false"/>
-          <w:smallCaps w:val="false"/>
-          <w:color w:val="1B1C1D"/>
-          <w:spacing w:val="0"/>
-          <w:sz w:val="24"/>
-          <w:lang w:val="pt-PT"/>
-        </w:rPr>
-        <w:t>dos alunos</w:t>
-      </w:r>
-      <w:r>
-        <w:rPr>
-          <w:b w:val="false"/>
-          <w:bCs w:val="false"/>
-          <w:i w:val="false"/>
-          <w:caps w:val="false"/>
-          <w:smallCaps w:val="false"/>
-          <w:color w:val="1B1C1D"/>
-          <w:spacing w:val="0"/>
-          <w:sz w:val="24"/>
-          <w:lang w:val="pt-PT"/>
-        </w:rPr>
-        <w:t xml:space="preserve"> em ambos os teste</w:t>
+        <w:t>2.8: Verificar presença dos alunos em ambos os teste</w:t>
       </w:r>
     </w:p>
     <w:p>
@@ -987,7 +1364,17 @@
         </w:rPr>
       </w:pPr>
       <w:r>
-        <w:rPr/>
+        <w:rPr>
+          <w:b w:val="false"/>
+          <w:bCs w:val="false"/>
+          <w:i w:val="false"/>
+          <w:caps w:val="false"/>
+          <w:smallCaps w:val="false"/>
+          <w:color w:val="1B1C1D"/>
+          <w:spacing w:val="0"/>
+          <w:sz w:val="24"/>
+          <w:lang w:val="pt-PT"/>
+        </w:rPr>
       </w:r>
     </w:p>
     <w:p>
@@ -1015,7 +1402,17 @@
         </w:rPr>
       </w:pPr>
       <w:r>
-        <w:rPr/>
+        <w:rPr>
+          <w:b w:val="false"/>
+          <w:bCs w:val="false"/>
+          <w:i w:val="false"/>
+          <w:caps w:val="false"/>
+          <w:smallCaps w:val="false"/>
+          <w:color w:val="1B1C1D"/>
+          <w:spacing w:val="0"/>
+          <w:sz w:val="24"/>
+          <w:lang w:val="pt-PT"/>
+        </w:rPr>
       </w:r>
     </w:p>
     <w:p>
@@ -1285,143 +1682,6 @@
   <w:abstractNum w:abstractNumId="2">
     <w:lvl w:ilvl="0">
       <w:start w:val="1"/>
-      <w:numFmt w:val="bullet"/>
-      <w:lvlText w:val=""/>
-      <w:lvlJc w:val="start"/>
-      <w:pPr>
-        <w:tabs>
-          <w:tab w:val="num" w:pos="720"/>
-        </w:tabs>
-        <w:ind w:start="720" w:hanging="360"/>
-      </w:pPr>
-      <w:rPr>
-        <w:rFonts w:ascii="Symbol" w:hAnsi="Symbol" w:cs="Symbol" w:hint="default"/>
-      </w:rPr>
-    </w:lvl>
-    <w:lvl w:ilvl="1">
-      <w:start w:val="1"/>
-      <w:numFmt w:val="bullet"/>
-      <w:lvlText w:val="◦"/>
-      <w:lvlJc w:val="start"/>
-      <w:pPr>
-        <w:tabs>
-          <w:tab w:val="num" w:pos="1080"/>
-        </w:tabs>
-        <w:ind w:start="1080" w:hanging="360"/>
-      </w:pPr>
-      <w:rPr>
-        <w:rFonts w:ascii="OpenSymbol" w:hAnsi="OpenSymbol" w:cs="OpenSymbol" w:hint="default"/>
-      </w:rPr>
-    </w:lvl>
-    <w:lvl w:ilvl="2">
-      <w:start w:val="1"/>
-      <w:numFmt w:val="bullet"/>
-      <w:lvlText w:val="▪"/>
-      <w:lvlJc w:val="start"/>
-      <w:pPr>
-        <w:tabs>
-          <w:tab w:val="num" w:pos="1440"/>
-        </w:tabs>
-        <w:ind w:start="1440" w:hanging="360"/>
-      </w:pPr>
-      <w:rPr>
-        <w:rFonts w:ascii="OpenSymbol" w:hAnsi="OpenSymbol" w:cs="OpenSymbol" w:hint="default"/>
-      </w:rPr>
-    </w:lvl>
-    <w:lvl w:ilvl="3">
-      <w:start w:val="1"/>
-      <w:numFmt w:val="bullet"/>
-      <w:lvlText w:val=""/>
-      <w:lvlJc w:val="start"/>
-      <w:pPr>
-        <w:tabs>
-          <w:tab w:val="num" w:pos="1800"/>
-        </w:tabs>
-        <w:ind w:start="1800" w:hanging="360"/>
-      </w:pPr>
-      <w:rPr>
-        <w:rFonts w:ascii="Symbol" w:hAnsi="Symbol" w:cs="Symbol" w:hint="default"/>
-      </w:rPr>
-    </w:lvl>
-    <w:lvl w:ilvl="4">
-      <w:start w:val="1"/>
-      <w:numFmt w:val="bullet"/>
-      <w:lvlText w:val="◦"/>
-      <w:lvlJc w:val="start"/>
-      <w:pPr>
-        <w:tabs>
-          <w:tab w:val="num" w:pos="2160"/>
-        </w:tabs>
-        <w:ind w:start="2160" w:hanging="360"/>
-      </w:pPr>
-      <w:rPr>
-        <w:rFonts w:ascii="OpenSymbol" w:hAnsi="OpenSymbol" w:cs="OpenSymbol" w:hint="default"/>
-      </w:rPr>
-    </w:lvl>
-    <w:lvl w:ilvl="5">
-      <w:start w:val="1"/>
-      <w:numFmt w:val="bullet"/>
-      <w:lvlText w:val="▪"/>
-      <w:lvlJc w:val="start"/>
-      <w:pPr>
-        <w:tabs>
-          <w:tab w:val="num" w:pos="2520"/>
-        </w:tabs>
-        <w:ind w:start="2520" w:hanging="360"/>
-      </w:pPr>
-      <w:rPr>
-        <w:rFonts w:ascii="OpenSymbol" w:hAnsi="OpenSymbol" w:cs="OpenSymbol" w:hint="default"/>
-      </w:rPr>
-    </w:lvl>
-    <w:lvl w:ilvl="6">
-      <w:start w:val="1"/>
-      <w:numFmt w:val="bullet"/>
-      <w:lvlText w:val=""/>
-      <w:lvlJc w:val="start"/>
-      <w:pPr>
-        <w:tabs>
-          <w:tab w:val="num" w:pos="2880"/>
-        </w:tabs>
-        <w:ind w:start="2880" w:hanging="360"/>
-      </w:pPr>
-      <w:rPr>
-        <w:rFonts w:ascii="Symbol" w:hAnsi="Symbol" w:cs="Symbol" w:hint="default"/>
-      </w:rPr>
-    </w:lvl>
-    <w:lvl w:ilvl="7">
-      <w:start w:val="1"/>
-      <w:numFmt w:val="bullet"/>
-      <w:lvlText w:val="◦"/>
-      <w:lvlJc w:val="start"/>
-      <w:pPr>
-        <w:tabs>
-          <w:tab w:val="num" w:pos="3240"/>
-        </w:tabs>
-        <w:ind w:start="3240" w:hanging="360"/>
-      </w:pPr>
-      <w:rPr>
-        <w:rFonts w:ascii="OpenSymbol" w:hAnsi="OpenSymbol" w:cs="OpenSymbol" w:hint="default"/>
-      </w:rPr>
-    </w:lvl>
-    <w:lvl w:ilvl="8">
-      <w:start w:val="1"/>
-      <w:numFmt w:val="bullet"/>
-      <w:lvlText w:val="▪"/>
-      <w:lvlJc w:val="start"/>
-      <w:pPr>
-        <w:tabs>
-          <w:tab w:val="num" w:pos="3600"/>
-        </w:tabs>
-        <w:ind w:start="3600" w:hanging="360"/>
-      </w:pPr>
-      <w:rPr>
-        <w:rFonts w:ascii="OpenSymbol" w:hAnsi="OpenSymbol" w:cs="OpenSymbol" w:hint="default"/>
-      </w:rPr>
-    </w:lvl>
-  </w:abstractNum>
-  <w:abstractNum w:abstractNumId="3">
-    <w:lvl w:ilvl="0">
-      <w:start w:val="1"/>
       <w:numFmt w:val="none"/>
       <w:suff w:val="nothing"/>
       <w:lvlText w:val=""/>
@@ -1543,9 +1803,6 @@
   </w:num>
   <w:num w:numId="2">
     <w:abstractNumId w:val="2"/>
-  </w:num>
-  <w:num w:numId="3">
-    <w:abstractNumId w:val="3"/>
   </w:num>
 </w:numbering>
 </file>
@@ -1592,6 +1849,13 @@
     <w:qFormat/>
     <w:rPr>
       <w:rFonts w:ascii="OpenSymbol" w:hAnsi="OpenSymbol" w:eastAsia="OpenSymbol" w:cs="OpenSymbol"/>
+    </w:rPr>
+  </w:style>
+  <w:style w:type="character" w:styleId="SourceText">
+    <w:name w:val="Source Text"/>
+    <w:qFormat/>
+    <w:rPr>
+      <w:rFonts w:ascii="Liberation Mono" w:hAnsi="Liberation Mono" w:eastAsia="Noto Sans Mono CJK SC" w:cs="Liberation Mono"/>
     </w:rPr>
   </w:style>
   <w:style w:type="paragraph" w:styleId="Heading">
@@ -1650,6 +1914,29 @@
     </w:pPr>
     <w:rPr>
       <w:rFonts w:cs="Noto Sans Devanagari"/>
+    </w:rPr>
+  </w:style>
+  <w:style w:type="paragraph" w:styleId="TableContents">
+    <w:name w:val="Table Contents"/>
+    <w:basedOn w:val="Normal"/>
+    <w:qFormat/>
+    <w:pPr>
+      <w:widowControl w:val="false"/>
+      <w:suppressLineNumbers/>
+    </w:pPr>
+    <w:rPr/>
+  </w:style>
+  <w:style w:type="paragraph" w:styleId="TableHeading">
+    <w:name w:val="Table Heading"/>
+    <w:basedOn w:val="TableContents"/>
+    <w:qFormat/>
+    <w:pPr>
+      <w:suppressLineNumbers/>
+      <w:jc w:val="center"/>
+    </w:pPr>
+    <w:rPr>
+      <w:b/>
+      <w:bCs/>
     </w:rPr>
   </w:style>
 </w:styles>

</xml_diff>

<commit_message>
feat: Refactor longitudinal data processing to ensure unique IDs and enable comprehensive analysis
</commit_message>
<xml_diff>
--- a/Metodologia/Processo.docx
+++ b/Metodologia/Processo.docx
@@ -389,25 +389,7 @@
           <w:color w:val="C9211E"/>
           <w:lang w:val="pt-PT"/>
         </w:rPr>
-        <w:t xml:space="preserve">Palavras Ensinadas (Intervenção) </w:t>
-      </w:r>
-      <w:r>
-        <w:rPr>
-          <w:b/>
-          <w:bCs/>
-          <w:color w:val="C9211E"/>
-          <w:lang w:val="pt-PT"/>
-        </w:rPr>
-        <w:t>em cada fa</w:t>
-      </w:r>
-      <w:r>
-        <w:rPr>
-          <w:b/>
-          <w:bCs/>
-          <w:color w:val="C9211E"/>
-          <w:lang w:val="pt-PT"/>
-        </w:rPr>
-        <w:t>se</w:t>
+        <w:t>Palavras Ensinadas (Intervenção) em cada fase</w:t>
       </w:r>
     </w:p>
     <w:p>
@@ -637,7 +619,9 @@
         </w:rPr>
       </w:pPr>
       <w:r>
-        <w:rPr/>
+        <w:rPr>
+          <w:lang w:val="pt-PT"/>
+        </w:rPr>
       </w:r>
     </w:p>
     <w:p>
@@ -702,7 +686,9 @@
         </w:rPr>
       </w:pPr>
       <w:r>
-        <w:rPr/>
+        <w:rPr>
+          <w:lang w:val="pt-PT"/>
+        </w:rPr>
       </w:r>
     </w:p>
     <w:p>
@@ -1017,7 +1003,15 @@
       </w:pPr>
       <w:r>
         <w:rPr>
-          <w:shd w:fill="auto" w:val="clear"/>
+          <w:b w:val="false"/>
+          <w:bCs w:val="false"/>
+          <w:i w:val="false"/>
+          <w:caps w:val="false"/>
+          <w:smallCaps w:val="false"/>
+          <w:color w:val="1B1C1D"/>
+          <w:spacing w:val="0"/>
+          <w:sz w:val="24"/>
+          <w:lang w:val="pt-PT"/>
         </w:rPr>
       </w:r>
     </w:p>
@@ -1161,63 +1155,7 @@
           <w:sz w:val="24"/>
           <w:lang w:val="pt-PT"/>
         </w:rPr>
-        <w:t xml:space="preserve">2.3: Converter valores TDE (0=erro, 1=acerto </w:t>
-      </w:r>
-      <w:r>
-        <w:rPr>
-          <w:b w:val="false"/>
-          <w:bCs w:val="false"/>
-          <w:i w:val="false"/>
-          <w:caps w:val="false"/>
-          <w:smallCaps w:val="false"/>
-          <w:color w:val="1B1C1D"/>
-          <w:spacing w:val="0"/>
-          <w:sz w:val="24"/>
-          <w:lang w:val="pt-PT"/>
-        </w:rPr>
-        <w:t>parcial</w:t>
-      </w:r>
-      <w:r>
-        <w:rPr>
-          <w:b w:val="false"/>
-          <w:bCs w:val="false"/>
-          <w:i w:val="false"/>
-          <w:caps w:val="false"/>
-          <w:smallCaps w:val="false"/>
-          <w:color w:val="1B1C1D"/>
-          <w:spacing w:val="0"/>
-          <w:sz w:val="24"/>
-          <w:lang w:val="pt-PT"/>
-        </w:rPr>
-        <w:t xml:space="preserve">, </w:t>
-      </w:r>
-      <w:r>
-        <w:rPr>
-          <w:b w:val="false"/>
-          <w:bCs w:val="false"/>
-          <w:i w:val="false"/>
-          <w:caps w:val="false"/>
-          <w:smallCaps w:val="false"/>
-          <w:color w:val="1B1C1D"/>
-          <w:spacing w:val="0"/>
-          <w:sz w:val="24"/>
-          <w:lang w:val="pt-PT"/>
-        </w:rPr>
-        <w:t>2 = Acerto Completo</w:t>
-      </w:r>
-      <w:r>
-        <w:rPr>
-          <w:b w:val="false"/>
-          <w:bCs w:val="false"/>
-          <w:i w:val="false"/>
-          <w:caps w:val="false"/>
-          <w:smallCaps w:val="false"/>
-          <w:color w:val="1B1C1D"/>
-          <w:spacing w:val="0"/>
-          <w:sz w:val="24"/>
-          <w:lang w:val="pt-PT"/>
-        </w:rPr>
-        <w:t>)</w:t>
+        <w:t>2.3: Converter valores TDE (0=erro, 1=acerto parcial, 2 = Acerto Completo)</w:t>
       </w:r>
     </w:p>
     <w:p>
@@ -1283,21 +1221,7 @@
           <w:sz w:val="24"/>
           <w:lang w:val="pt-PT"/>
         </w:rPr>
-        <w:t xml:space="preserve">2.6: Classificar grupos (A: 6º/7º, B: 8º/9º): </w:t>
-      </w:r>
-      <w:r>
-        <w:rPr>
-          <w:b w:val="false"/>
-          <w:bCs w:val="false"/>
-          <w:i w:val="false"/>
-          <w:caps w:val="false"/>
-          <w:smallCaps w:val="false"/>
-          <w:color w:val="1B1C1D"/>
-          <w:spacing w:val="0"/>
-          <w:sz w:val="24"/>
-          <w:lang w:val="pt-PT"/>
-        </w:rPr>
-        <w:t>Somente para efeito de analise</w:t>
+        <w:t>2.6: Classificar grupos (A: 6º/7º, B: 8º/9º): Somente para efeito de analise</w:t>
       </w:r>
     </w:p>
     <w:p>
@@ -1468,6 +1392,741 @@
           <w:lang w:val="pt-PT"/>
         </w:rPr>
         <w:t>O final de do processo é que numero de registros no pré e pós sejam iguais</w:t>
+      </w:r>
+    </w:p>
+    <w:p>
+      <w:pPr>
+        <w:pStyle w:val="Normal"/>
+        <w:bidi w:val="0"/>
+        <w:jc w:val="start"/>
+        <w:rPr>
+          <w:b w:val="false"/>
+          <w:bCs w:val="false"/>
+          <w:i w:val="false"/>
+          <w:i w:val="false"/>
+          <w:caps w:val="false"/>
+          <w:smallCaps w:val="false"/>
+          <w:color w:val="1B1C1D"/>
+          <w:spacing w:val="0"/>
+          <w:sz w:val="24"/>
+          <w:lang w:val="pt-PT"/>
+        </w:rPr>
+      </w:pPr>
+      <w:r>
+        <w:rPr/>
+      </w:r>
+    </w:p>
+    <w:p>
+      <w:pPr>
+        <w:pStyle w:val="Normal"/>
+        <w:bidi w:val="0"/>
+        <w:jc w:val="start"/>
+        <w:rPr>
+          <w:rFonts w:ascii="Liberation Serif" w:hAnsi="Liberation Serif"/>
+        </w:rPr>
+      </w:pPr>
+      <w:r>
+        <w:rPr>
+          <w:rFonts w:ascii="Liberation Serif" w:hAnsi="Liberation Serif"/>
+          <w:b w:val="false"/>
+          <w:bCs w:val="false"/>
+          <w:i w:val="false"/>
+          <w:caps w:val="false"/>
+          <w:smallCaps w:val="false"/>
+          <w:color w:val="1B1C1D"/>
+          <w:spacing w:val="0"/>
+          <w:sz w:val="24"/>
+          <w:lang w:val="pt-PT"/>
+        </w:rPr>
+        <w:t>3. Sobre Analise</w:t>
+      </w:r>
+    </w:p>
+    <w:p>
+      <w:pPr>
+        <w:pStyle w:val="Normal"/>
+        <w:numPr>
+          <w:ilvl w:val="0"/>
+          <w:numId w:val="2"/>
+        </w:numPr>
+        <w:bidi w:val="0"/>
+        <w:jc w:val="start"/>
+        <w:rPr>
+          <w:rFonts w:ascii="Liberation Serif" w:hAnsi="Liberation Serif"/>
+        </w:rPr>
+      </w:pPr>
+      <w:r>
+        <w:rPr>
+          <w:rFonts w:ascii="Liberation Serif" w:hAnsi="Liberation Serif"/>
+          <w:b w:val="false"/>
+          <w:bCs w:val="false"/>
+          <w:i w:val="false"/>
+          <w:caps w:val="false"/>
+          <w:smallCaps w:val="false"/>
+          <w:color w:val="1B1C1D"/>
+          <w:spacing w:val="0"/>
+          <w:sz w:val="24"/>
+          <w:lang w:val="pt-PT"/>
+        </w:rPr>
+        <w:t>Tava estudando os dados e lendo nossas conversas:</w:t>
+      </w:r>
+    </w:p>
+    <w:p>
+      <w:pPr>
+        <w:pStyle w:val="Normal"/>
+        <w:numPr>
+          <w:ilvl w:val="1"/>
+          <w:numId w:val="2"/>
+        </w:numPr>
+        <w:bidi w:val="0"/>
+        <w:jc w:val="start"/>
+        <w:rPr>
+          <w:rFonts w:ascii="Liberation Serif" w:hAnsi="Liberation Serif"/>
+        </w:rPr>
+      </w:pPr>
+      <w:r>
+        <w:rPr>
+          <w:rFonts w:ascii="Liberation Serif" w:hAnsi="Liberation Serif"/>
+          <w:b w:val="false"/>
+          <w:bCs w:val="false"/>
+          <w:i w:val="false"/>
+          <w:caps w:val="false"/>
+          <w:smallCaps w:val="false"/>
+          <w:color w:val="1B1C1D"/>
+          <w:spacing w:val="0"/>
+          <w:sz w:val="24"/>
+          <w:lang w:val="pt-PT"/>
+        </w:rPr>
+        <w:t>A visualização de coordenadas paralelas (Progresso) não está acompanhando a mesma turma, mas sim o "espaço" que aquela turma ocupa na escola. Ex: A "Turma 6º Ano A" da Fase 2 é composta por alunos diferentes da "Turma 6º Ano A" da Fase 3</w:t>
+      </w:r>
+    </w:p>
+    <w:p>
+      <w:pPr>
+        <w:pStyle w:val="Normal"/>
+        <w:numPr>
+          <w:ilvl w:val="0"/>
+          <w:numId w:val="2"/>
+        </w:numPr>
+        <w:bidi w:val="0"/>
+        <w:jc w:val="start"/>
+        <w:rPr>
+          <w:rFonts w:ascii="Liberation Serif" w:hAnsi="Liberation Serif"/>
+        </w:rPr>
+      </w:pPr>
+      <w:r>
+        <w:rPr>
+          <w:rFonts w:ascii="Liberation Serif" w:hAnsi="Liberation Serif"/>
+          <w:b w:val="false"/>
+          <w:bCs w:val="false"/>
+          <w:i w:val="false"/>
+          <w:caps w:val="false"/>
+          <w:smallCaps w:val="false"/>
+          <w:color w:val="1B1C1D"/>
+          <w:spacing w:val="0"/>
+          <w:sz w:val="24"/>
+          <w:lang w:val="pt-PT"/>
+        </w:rPr>
+        <w:t>Separei duas perguntas que podemos fazer sobre as turmas:</w:t>
+      </w:r>
+    </w:p>
+    <w:p>
+      <w:pPr>
+        <w:pStyle w:val="Normal"/>
+        <w:numPr>
+          <w:ilvl w:val="2"/>
+          <w:numId w:val="2"/>
+        </w:numPr>
+        <w:bidi w:val="0"/>
+        <w:jc w:val="start"/>
+        <w:rPr/>
+      </w:pPr>
+      <w:r>
+        <w:rPr>
+          <w:rFonts w:ascii="Liberation Serif" w:hAnsi="Liberation Serif"/>
+          <w:b/>
+          <w:bCs w:val="false"/>
+          <w:i w:val="false"/>
+          <w:caps w:val="false"/>
+          <w:smallCaps w:val="false"/>
+          <w:color w:val="1B1C1D"/>
+          <w:spacing w:val="0"/>
+          <w:sz w:val="24"/>
+          <w:lang w:val="pt-PT"/>
+        </w:rPr>
+        <w:t>Análise de Coorte (Acompanhamento dos mesmos alunos):</w:t>
+      </w:r>
+      <w:r>
+        <w:rPr>
+          <w:rFonts w:ascii="Liberation Serif" w:hAnsi="Liberation Serif"/>
+          <w:b w:val="false"/>
+          <w:bCs w:val="false"/>
+          <w:i w:val="false"/>
+          <w:caps w:val="false"/>
+          <w:smallCaps w:val="false"/>
+          <w:color w:val="1B1C1D"/>
+          <w:spacing w:val="0"/>
+          <w:sz w:val="24"/>
+          <w:lang w:val="pt-PT"/>
+        </w:rPr>
+        <w:t xml:space="preserve"> </w:t>
+      </w:r>
+      <w:r>
+        <w:rPr>
+          <w:rFonts w:ascii="Liberation Serif" w:hAnsi="Liberation Serif"/>
+          <w:b w:val="false"/>
+          <w:bCs w:val="false"/>
+          <w:i/>
+          <w:iCs/>
+          <w:caps w:val="false"/>
+          <w:smallCaps w:val="false"/>
+          <w:color w:val="1B1C1D"/>
+          <w:spacing w:val="0"/>
+          <w:sz w:val="24"/>
+          <w:lang w:val="pt-PT"/>
+        </w:rPr>
+        <w:t xml:space="preserve">Como o grupo de alunos que estava no </w:t>
+      </w:r>
+      <w:r>
+        <w:rPr>
+          <w:rStyle w:val="SourceText"/>
+          <w:rFonts w:ascii="Liberation Serif" w:hAnsi="Liberation Serif"/>
+          <w:b w:val="false"/>
+          <w:bCs w:val="false"/>
+          <w:i/>
+          <w:iCs/>
+          <w:caps w:val="false"/>
+          <w:smallCaps w:val="false"/>
+          <w:color w:val="1B1C1D"/>
+          <w:spacing w:val="0"/>
+          <w:sz w:val="24"/>
+          <w:lang w:val="pt-PT"/>
+        </w:rPr>
+        <w:t>6º Ano A</w:t>
+      </w:r>
+      <w:r>
+        <w:rPr>
+          <w:rFonts w:ascii="Liberation Serif" w:hAnsi="Liberation Serif"/>
+          <w:b w:val="false"/>
+          <w:bCs w:val="false"/>
+          <w:i/>
+          <w:iCs/>
+          <w:caps w:val="false"/>
+          <w:smallCaps w:val="false"/>
+          <w:color w:val="1B1C1D"/>
+          <w:spacing w:val="0"/>
+          <w:sz w:val="24"/>
+          <w:lang w:val="pt-PT"/>
+        </w:rPr>
+        <w:t xml:space="preserve"> na Fase 2 evoluiu quando se tornaram o </w:t>
+      </w:r>
+      <w:r>
+        <w:rPr>
+          <w:rStyle w:val="SourceText"/>
+          <w:rFonts w:ascii="Liberation Serif" w:hAnsi="Liberation Serif"/>
+          <w:b w:val="false"/>
+          <w:bCs w:val="false"/>
+          <w:i/>
+          <w:iCs/>
+          <w:caps w:val="false"/>
+          <w:smallCaps w:val="false"/>
+          <w:color w:val="1B1C1D"/>
+          <w:spacing w:val="0"/>
+          <w:sz w:val="24"/>
+          <w:lang w:val="pt-PT"/>
+        </w:rPr>
+        <w:t>7º Ano A</w:t>
+      </w:r>
+      <w:r>
+        <w:rPr>
+          <w:rFonts w:ascii="Liberation Serif" w:hAnsi="Liberation Serif"/>
+          <w:b w:val="false"/>
+          <w:bCs w:val="false"/>
+          <w:i/>
+          <w:iCs/>
+          <w:caps w:val="false"/>
+          <w:smallCaps w:val="false"/>
+          <w:color w:val="1B1C1D"/>
+          <w:spacing w:val="0"/>
+          <w:sz w:val="24"/>
+          <w:lang w:val="pt-PT"/>
+        </w:rPr>
+        <w:t xml:space="preserve"> na Fase 3 e o </w:t>
+      </w:r>
+      <w:r>
+        <w:rPr>
+          <w:rStyle w:val="SourceText"/>
+          <w:rFonts w:ascii="Liberation Serif" w:hAnsi="Liberation Serif"/>
+          <w:b w:val="false"/>
+          <w:bCs w:val="false"/>
+          <w:i/>
+          <w:iCs/>
+          <w:caps w:val="false"/>
+          <w:smallCaps w:val="false"/>
+          <w:color w:val="1B1C1D"/>
+          <w:spacing w:val="0"/>
+          <w:sz w:val="24"/>
+          <w:lang w:val="pt-PT"/>
+        </w:rPr>
+        <w:t>8º Ano A</w:t>
+      </w:r>
+      <w:r>
+        <w:rPr>
+          <w:rFonts w:ascii="Liberation Serif" w:hAnsi="Liberation Serif"/>
+          <w:b w:val="false"/>
+          <w:bCs w:val="false"/>
+          <w:i/>
+          <w:iCs/>
+          <w:caps w:val="false"/>
+          <w:smallCaps w:val="false"/>
+          <w:color w:val="1B1C1D"/>
+          <w:spacing w:val="0"/>
+          <w:sz w:val="24"/>
+          <w:lang w:val="pt-PT"/>
+        </w:rPr>
+        <w:t xml:space="preserve"> na Fase 4?</w:t>
+      </w:r>
+    </w:p>
+    <w:p>
+      <w:pPr>
+        <w:pStyle w:val="Normal"/>
+        <w:numPr>
+          <w:ilvl w:val="2"/>
+          <w:numId w:val="2"/>
+        </w:numPr>
+        <w:bidi w:val="0"/>
+        <w:jc w:val="start"/>
+        <w:rPr/>
+      </w:pPr>
+      <w:r>
+        <w:rPr>
+          <w:rFonts w:ascii="Liberation Serif" w:hAnsi="Liberation Serif"/>
+          <w:b/>
+          <w:bCs w:val="false"/>
+          <w:i w:val="false"/>
+          <w:caps w:val="false"/>
+          <w:smallCaps w:val="false"/>
+          <w:color w:val="1B1C1D"/>
+          <w:spacing w:val="0"/>
+          <w:sz w:val="24"/>
+          <w:lang w:val="pt-PT"/>
+        </w:rPr>
+        <w:t>Análise da Série/Ano:</w:t>
+      </w:r>
+      <w:r>
+        <w:rPr>
+          <w:rFonts w:ascii="Liberation Serif" w:hAnsi="Liberation Serif"/>
+          <w:b w:val="false"/>
+          <w:bCs w:val="false"/>
+          <w:i w:val="false"/>
+          <w:caps w:val="false"/>
+          <w:smallCaps w:val="false"/>
+          <w:color w:val="1B1C1D"/>
+          <w:spacing w:val="0"/>
+          <w:sz w:val="24"/>
+          <w:lang w:val="pt-PT"/>
+        </w:rPr>
+        <w:t xml:space="preserve"> "A performance do </w:t>
+      </w:r>
+      <w:r>
+        <w:rPr>
+          <w:rStyle w:val="SourceText"/>
+          <w:rFonts w:ascii="Liberation Serif" w:hAnsi="Liberation Serif"/>
+          <w:b w:val="false"/>
+          <w:bCs w:val="false"/>
+          <w:i w:val="false"/>
+          <w:caps w:val="false"/>
+          <w:smallCaps w:val="false"/>
+          <w:color w:val="1B1C1D"/>
+          <w:spacing w:val="0"/>
+          <w:sz w:val="24"/>
+          <w:lang w:val="pt-PT"/>
+        </w:rPr>
+        <w:t>6º Ano A</w:t>
+      </w:r>
+      <w:r>
+        <w:rPr>
+          <w:rFonts w:ascii="Liberation Serif" w:hAnsi="Liberation Serif"/>
+          <w:b w:val="false"/>
+          <w:bCs w:val="false"/>
+          <w:i w:val="false"/>
+          <w:caps w:val="false"/>
+          <w:smallCaps w:val="false"/>
+          <w:color w:val="1B1C1D"/>
+          <w:spacing w:val="0"/>
+          <w:sz w:val="24"/>
+          <w:lang w:val="pt-PT"/>
+        </w:rPr>
+        <w:t xml:space="preserve"> deste ano (Fase 4) foi melhor ou pior que a performance do </w:t>
+      </w:r>
+      <w:r>
+        <w:rPr>
+          <w:rStyle w:val="SourceText"/>
+          <w:rFonts w:ascii="Liberation Serif" w:hAnsi="Liberation Serif"/>
+          <w:b w:val="false"/>
+          <w:bCs w:val="false"/>
+          <w:i w:val="false"/>
+          <w:caps w:val="false"/>
+          <w:smallCaps w:val="false"/>
+          <w:color w:val="1B1C1D"/>
+          <w:spacing w:val="0"/>
+          <w:sz w:val="24"/>
+          <w:lang w:val="pt-PT"/>
+        </w:rPr>
+        <w:t>6º Ano A</w:t>
+      </w:r>
+      <w:r>
+        <w:rPr>
+          <w:rFonts w:ascii="Liberation Serif" w:hAnsi="Liberation Serif"/>
+          <w:b w:val="false"/>
+          <w:bCs w:val="false"/>
+          <w:i w:val="false"/>
+          <w:caps w:val="false"/>
+          <w:smallCaps w:val="false"/>
+          <w:color w:val="1B1C1D"/>
+          <w:spacing w:val="0"/>
+          <w:sz w:val="24"/>
+          <w:lang w:val="pt-PT"/>
+        </w:rPr>
+        <w:t xml:space="preserve"> do ano passado (Fase 3)?"</w:t>
+      </w:r>
+    </w:p>
+    <w:p>
+      <w:pPr>
+        <w:pStyle w:val="Normal"/>
+        <w:numPr>
+          <w:ilvl w:val="1"/>
+          <w:numId w:val="2"/>
+        </w:numPr>
+        <w:bidi w:val="0"/>
+        <w:jc w:val="start"/>
+        <w:rPr>
+          <w:rFonts w:ascii="Liberation Serif" w:hAnsi="Liberation Serif"/>
+        </w:rPr>
+      </w:pPr>
+      <w:r>
+        <w:rPr>
+          <w:rFonts w:ascii="Liberation Serif" w:hAnsi="Liberation Serif"/>
+          <w:b w:val="false"/>
+          <w:bCs w:val="false"/>
+          <w:i w:val="false"/>
+          <w:caps w:val="false"/>
+          <w:smallCaps w:val="false"/>
+          <w:color w:val="1B1C1D"/>
+          <w:spacing w:val="0"/>
+          <w:sz w:val="24"/>
+          <w:lang w:val="pt-PT"/>
+        </w:rPr>
+        <w:t xml:space="preserve">De acordo com nossas conversas fazia </w:t>
+      </w:r>
+      <w:r>
+        <w:rPr>
+          <w:rFonts w:ascii="Liberation Serif" w:hAnsi="Liberation Serif"/>
+          <w:b/>
+          <w:bCs/>
+          <w:i w:val="false"/>
+          <w:caps w:val="false"/>
+          <w:smallCaps w:val="false"/>
+          <w:color w:val="1B1C1D"/>
+          <w:spacing w:val="0"/>
+          <w:sz w:val="24"/>
+          <w:lang w:val="pt-PT"/>
+        </w:rPr>
+        <w:t xml:space="preserve">mais sentido </w:t>
+      </w:r>
+      <w:r>
+        <w:rPr>
+          <w:rFonts w:ascii="Liberation Serif" w:hAnsi="Liberation Serif"/>
+          <w:b/>
+          <w:bCs/>
+          <w:i w:val="false"/>
+          <w:caps w:val="false"/>
+          <w:smallCaps w:val="false"/>
+          <w:color w:val="1B1C1D"/>
+          <w:spacing w:val="0"/>
+          <w:sz w:val="24"/>
+          <w:lang w:val="pt-PT"/>
+        </w:rPr>
+        <w:t>Análise de Coorte</w:t>
+      </w:r>
+      <w:r>
+        <w:rPr>
+          <w:rFonts w:ascii="Liberation Serif" w:hAnsi="Liberation Serif"/>
+          <w:b w:val="false"/>
+          <w:bCs w:val="false"/>
+          <w:i w:val="false"/>
+          <w:caps w:val="false"/>
+          <w:smallCaps w:val="false"/>
+          <w:color w:val="1B1C1D"/>
+          <w:spacing w:val="0"/>
+          <w:sz w:val="24"/>
+          <w:lang w:val="pt-PT"/>
+        </w:rPr>
+        <w:t>: implementar o rastreamento de coorte de alunos para tornar a evolução significativa para analise do progresso. Com isso permitirá acompanhar os mesmos grupos de alunos através das fases, independentemente de mudanças nos nomes das turmas</w:t>
+      </w:r>
+      <w:r>
+        <w:rPr>
+          <w:rFonts w:ascii="Liberation Serif" w:hAnsi="Liberation Serif"/>
+          <w:b/>
+          <w:bCs w:val="false"/>
+          <w:i w:val="false"/>
+          <w:caps w:val="false"/>
+          <w:smallCaps w:val="false"/>
+          <w:color w:val="1B1C1D"/>
+          <w:spacing w:val="0"/>
+          <w:sz w:val="24"/>
+          <w:lang w:val="pt-PT"/>
+        </w:rPr>
+        <w:t>.</w:t>
+      </w:r>
+      <w:r>
+        <w:rPr>
+          <w:rFonts w:ascii="Liberation Serif" w:hAnsi="Liberation Serif"/>
+          <w:b w:val="false"/>
+          <w:bCs w:val="false"/>
+          <w:i w:val="false"/>
+          <w:caps w:val="false"/>
+          <w:smallCaps w:val="false"/>
+          <w:color w:val="1B1C1D"/>
+          <w:spacing w:val="0"/>
+          <w:sz w:val="24"/>
+          <w:lang w:val="pt-PT"/>
+        </w:rPr>
+        <w:t xml:space="preserve"> </w:t>
+      </w:r>
+      <w:r>
+        <w:rPr>
+          <w:rFonts w:ascii="Liberation Serif" w:hAnsi="Liberation Serif"/>
+          <w:b w:val="false"/>
+          <w:bCs w:val="false"/>
+          <w:i w:val="false"/>
+          <w:caps w:val="false"/>
+          <w:smallCaps w:val="false"/>
+          <w:color w:val="1B1C1D"/>
+          <w:spacing w:val="0"/>
+          <w:sz w:val="24"/>
+          <w:lang w:val="pt-PT"/>
+        </w:rPr>
+        <w:br/>
+      </w:r>
+    </w:p>
+    <w:p>
+      <w:pPr>
+        <w:pStyle w:val="Normal"/>
+        <w:numPr>
+          <w:ilvl w:val="0"/>
+          <w:numId w:val="2"/>
+        </w:numPr>
+        <w:bidi w:val="0"/>
+        <w:jc w:val="start"/>
+        <w:rPr>
+          <w:rFonts w:ascii="Liberation Serif" w:hAnsi="Liberation Serif"/>
+        </w:rPr>
+      </w:pPr>
+      <w:r>
+        <w:rPr>
+          <w:rFonts w:ascii="Liberation Serif" w:hAnsi="Liberation Serif"/>
+          <w:b/>
+          <w:bCs/>
+          <w:i w:val="false"/>
+          <w:caps w:val="false"/>
+          <w:smallCaps w:val="false"/>
+          <w:color w:val="1B1C1D"/>
+          <w:spacing w:val="0"/>
+          <w:sz w:val="24"/>
+          <w:lang w:val="pt-PT"/>
+        </w:rPr>
+        <w:t>Problema</w:t>
+      </w:r>
+      <w:r>
+        <w:rPr>
+          <w:rFonts w:ascii="Liberation Serif" w:hAnsi="Liberation Serif"/>
+          <w:b w:val="false"/>
+          <w:bCs w:val="false"/>
+          <w:i w:val="false"/>
+          <w:caps w:val="false"/>
+          <w:smallCaps w:val="false"/>
+          <w:color w:val="1B1C1D"/>
+          <w:spacing w:val="0"/>
+          <w:sz w:val="24"/>
+          <w:lang w:val="pt-PT"/>
+        </w:rPr>
+        <w:t xml:space="preserve">: </w:t>
+      </w:r>
+      <w:r>
+        <w:rPr>
+          <w:rFonts w:ascii="Liberation Serif" w:hAnsi="Liberation Serif"/>
+          <w:b w:val="false"/>
+          <w:bCs w:val="false"/>
+          <w:i w:val="false"/>
+          <w:caps w:val="false"/>
+          <w:smallCaps w:val="false"/>
+          <w:color w:val="1B1C1D"/>
+          <w:spacing w:val="0"/>
+          <w:sz w:val="24"/>
+          <w:lang w:val="pt-PT"/>
+        </w:rPr>
+        <w:t>Você identificou uma inconsistência crítica nos dados. O problema é que o ID_Unico atual está sendo gerado baseado em Turma + Fase + Escola + Nome, o que cria IDs diferentes para o mesmo aluno em fases diferentes, impossibilitando análises longitudinais.</w:t>
+      </w:r>
+    </w:p>
+    <w:p>
+      <w:pPr>
+        <w:pStyle w:val="Normal"/>
+        <w:numPr>
+          <w:ilvl w:val="1"/>
+          <w:numId w:val="2"/>
+        </w:numPr>
+        <w:bidi w:val="0"/>
+        <w:jc w:val="start"/>
+        <w:rPr>
+          <w:rFonts w:ascii="Liberation Serif" w:hAnsi="Liberation Serif"/>
+          <w:b/>
+          <w:bCs/>
+        </w:rPr>
+      </w:pPr>
+      <w:r>
+        <w:rPr>
+          <w:rFonts w:ascii="Liberation Serif" w:hAnsi="Liberation Serif"/>
+          <w:b/>
+          <w:bCs/>
+          <w:i w:val="false"/>
+          <w:caps w:val="false"/>
+          <w:smallCaps w:val="false"/>
+          <w:color w:val="1B1C1D"/>
+          <w:spacing w:val="0"/>
+          <w:sz w:val="24"/>
+          <w:lang w:val="pt-PT"/>
+        </w:rPr>
+        <w:t>Solução Implementada:</w:t>
+      </w:r>
+    </w:p>
+    <w:p>
+      <w:pPr>
+        <w:pStyle w:val="Normal"/>
+        <w:numPr>
+          <w:ilvl w:val="2"/>
+          <w:numId w:val="2"/>
+        </w:numPr>
+        <w:bidi w:val="0"/>
+        <w:jc w:val="start"/>
+        <w:rPr>
+          <w:rFonts w:ascii="Liberation Serif" w:hAnsi="Liberation Serif"/>
+        </w:rPr>
+      </w:pPr>
+      <w:r>
+        <w:rPr>
+          <w:rFonts w:ascii="Liberation Serif" w:hAnsi="Liberation Serif"/>
+          <w:b w:val="false"/>
+          <w:bCs w:val="false"/>
+          <w:i w:val="false"/>
+          <w:caps w:val="false"/>
+          <w:smallCaps w:val="false"/>
+          <w:color w:val="1B1C1D"/>
+          <w:spacing w:val="0"/>
+          <w:sz w:val="24"/>
+          <w:lang w:val="pt-PT"/>
+        </w:rPr>
+        <w:t>‘</w:t>
+      </w:r>
+      <w:r>
+        <w:rPr>
+          <w:rFonts w:ascii="Liberation Serif" w:hAnsi="Liberation Serif"/>
+          <w:b w:val="false"/>
+          <w:bCs w:val="false"/>
+          <w:i w:val="false"/>
+          <w:caps w:val="false"/>
+          <w:smallCaps w:val="false"/>
+          <w:color w:val="1B1C1D"/>
+          <w:spacing w:val="0"/>
+          <w:sz w:val="24"/>
+          <w:lang w:val="pt-PT"/>
+        </w:rPr>
+        <w:t>IDs únicos permanentes baseados em Nome + Escola (hash MD5)</w:t>
+      </w:r>
+    </w:p>
+    <w:p>
+      <w:pPr>
+        <w:pStyle w:val="Normal"/>
+        <w:numPr>
+          <w:ilvl w:val="2"/>
+          <w:numId w:val="2"/>
+        </w:numPr>
+        <w:bidi w:val="0"/>
+        <w:jc w:val="start"/>
+        <w:rPr>
+          <w:rFonts w:ascii="Liberation Serif" w:hAnsi="Liberation Serif"/>
+        </w:rPr>
+      </w:pPr>
+      <w:r>
+        <w:rPr>
+          <w:rFonts w:ascii="Liberation Serif" w:hAnsi="Liberation Serif"/>
+          <w:b w:val="false"/>
+          <w:bCs w:val="false"/>
+          <w:i w:val="false"/>
+          <w:caps w:val="false"/>
+          <w:smallCaps w:val="false"/>
+          <w:color w:val="1B1C1D"/>
+          <w:spacing w:val="0"/>
+          <w:sz w:val="24"/>
+          <w:lang w:val="pt-PT"/>
+        </w:rPr>
+        <w:t>Preservação da origem com campos Turma_Origem e Fase_Origem</w:t>
+      </w:r>
+    </w:p>
+    <w:p>
+      <w:pPr>
+        <w:pStyle w:val="Normal"/>
+        <w:numPr>
+          <w:ilvl w:val="2"/>
+          <w:numId w:val="2"/>
+        </w:numPr>
+        <w:bidi w:val="0"/>
+        <w:jc w:val="start"/>
+        <w:rPr>
+          <w:rFonts w:ascii="Liberation Serif" w:hAnsi="Liberation Serif"/>
+        </w:rPr>
+      </w:pPr>
+      <w:r>
+        <w:rPr>
+          <w:rFonts w:ascii="Liberation Serif" w:hAnsi="Liberation Serif"/>
+          <w:b w:val="false"/>
+          <w:bCs w:val="false"/>
+          <w:i w:val="false"/>
+          <w:caps w:val="false"/>
+          <w:smallCaps w:val="false"/>
+          <w:color w:val="1B1C1D"/>
+          <w:spacing w:val="0"/>
+          <w:sz w:val="24"/>
+          <w:lang w:val="pt-PT"/>
+        </w:rPr>
+        <w:t>Rastreamento atual com Turma_Atual por fase</w:t>
+      </w:r>
+    </w:p>
+    <w:p>
+      <w:pPr>
+        <w:pStyle w:val="Normal"/>
+        <w:numPr>
+          <w:ilvl w:val="2"/>
+          <w:numId w:val="2"/>
+        </w:numPr>
+        <w:bidi w:val="0"/>
+        <w:jc w:val="start"/>
+        <w:rPr>
+          <w:rFonts w:ascii="Liberation Serif" w:hAnsi="Liberation Serif"/>
+        </w:rPr>
+      </w:pPr>
+      <w:r>
+        <w:rPr>
+          <w:rFonts w:ascii="Liberation Serif" w:hAnsi="Liberation Serif"/>
+          <w:b w:val="false"/>
+          <w:bCs w:val="false"/>
+          <w:i w:val="false"/>
+          <w:caps w:val="false"/>
+          <w:smallCaps w:val="false"/>
+          <w:color w:val="1B1C1D"/>
+          <w:spacing w:val="0"/>
+          <w:sz w:val="24"/>
+          <w:lang w:val="pt-PT"/>
+        </w:rPr>
+        <w:t>Validação completa da consistência dos dados</w:t>
       </w:r>
     </w:p>
     <w:p>
@@ -1682,6 +2341,143 @@
   <w:abstractNum w:abstractNumId="2">
     <w:lvl w:ilvl="0">
       <w:start w:val="1"/>
+      <w:numFmt w:val="bullet"/>
+      <w:lvlText w:val=""/>
+      <w:lvlJc w:val="start"/>
+      <w:pPr>
+        <w:tabs>
+          <w:tab w:val="num" w:pos="720"/>
+        </w:tabs>
+        <w:ind w:start="720" w:hanging="360"/>
+      </w:pPr>
+      <w:rPr>
+        <w:rFonts w:ascii="Symbol" w:hAnsi="Symbol" w:cs="Symbol" w:hint="default"/>
+      </w:rPr>
+    </w:lvl>
+    <w:lvl w:ilvl="1">
+      <w:start w:val="1"/>
+      <w:numFmt w:val="bullet"/>
+      <w:lvlText w:val="◦"/>
+      <w:lvlJc w:val="start"/>
+      <w:pPr>
+        <w:tabs>
+          <w:tab w:val="num" w:pos="1080"/>
+        </w:tabs>
+        <w:ind w:start="1080" w:hanging="360"/>
+      </w:pPr>
+      <w:rPr>
+        <w:rFonts w:ascii="OpenSymbol" w:hAnsi="OpenSymbol" w:cs="OpenSymbol" w:hint="default"/>
+      </w:rPr>
+    </w:lvl>
+    <w:lvl w:ilvl="2">
+      <w:start w:val="1"/>
+      <w:numFmt w:val="bullet"/>
+      <w:lvlText w:val="▪"/>
+      <w:lvlJc w:val="start"/>
+      <w:pPr>
+        <w:tabs>
+          <w:tab w:val="num" w:pos="1440"/>
+        </w:tabs>
+        <w:ind w:start="1440" w:hanging="360"/>
+      </w:pPr>
+      <w:rPr>
+        <w:rFonts w:ascii="OpenSymbol" w:hAnsi="OpenSymbol" w:cs="OpenSymbol" w:hint="default"/>
+      </w:rPr>
+    </w:lvl>
+    <w:lvl w:ilvl="3">
+      <w:start w:val="1"/>
+      <w:numFmt w:val="bullet"/>
+      <w:lvlText w:val=""/>
+      <w:lvlJc w:val="start"/>
+      <w:pPr>
+        <w:tabs>
+          <w:tab w:val="num" w:pos="1800"/>
+        </w:tabs>
+        <w:ind w:start="1800" w:hanging="360"/>
+      </w:pPr>
+      <w:rPr>
+        <w:rFonts w:ascii="Symbol" w:hAnsi="Symbol" w:cs="Symbol" w:hint="default"/>
+      </w:rPr>
+    </w:lvl>
+    <w:lvl w:ilvl="4">
+      <w:start w:val="1"/>
+      <w:numFmt w:val="bullet"/>
+      <w:lvlText w:val="◦"/>
+      <w:lvlJc w:val="start"/>
+      <w:pPr>
+        <w:tabs>
+          <w:tab w:val="num" w:pos="2160"/>
+        </w:tabs>
+        <w:ind w:start="2160" w:hanging="360"/>
+      </w:pPr>
+      <w:rPr>
+        <w:rFonts w:ascii="OpenSymbol" w:hAnsi="OpenSymbol" w:cs="OpenSymbol" w:hint="default"/>
+      </w:rPr>
+    </w:lvl>
+    <w:lvl w:ilvl="5">
+      <w:start w:val="1"/>
+      <w:numFmt w:val="bullet"/>
+      <w:lvlText w:val="▪"/>
+      <w:lvlJc w:val="start"/>
+      <w:pPr>
+        <w:tabs>
+          <w:tab w:val="num" w:pos="2520"/>
+        </w:tabs>
+        <w:ind w:start="2520" w:hanging="360"/>
+      </w:pPr>
+      <w:rPr>
+        <w:rFonts w:ascii="OpenSymbol" w:hAnsi="OpenSymbol" w:cs="OpenSymbol" w:hint="default"/>
+      </w:rPr>
+    </w:lvl>
+    <w:lvl w:ilvl="6">
+      <w:start w:val="1"/>
+      <w:numFmt w:val="bullet"/>
+      <w:lvlText w:val=""/>
+      <w:lvlJc w:val="start"/>
+      <w:pPr>
+        <w:tabs>
+          <w:tab w:val="num" w:pos="2880"/>
+        </w:tabs>
+        <w:ind w:start="2880" w:hanging="360"/>
+      </w:pPr>
+      <w:rPr>
+        <w:rFonts w:ascii="Symbol" w:hAnsi="Symbol" w:cs="Symbol" w:hint="default"/>
+      </w:rPr>
+    </w:lvl>
+    <w:lvl w:ilvl="7">
+      <w:start w:val="1"/>
+      <w:numFmt w:val="bullet"/>
+      <w:lvlText w:val="◦"/>
+      <w:lvlJc w:val="start"/>
+      <w:pPr>
+        <w:tabs>
+          <w:tab w:val="num" w:pos="3240"/>
+        </w:tabs>
+        <w:ind w:start="3240" w:hanging="360"/>
+      </w:pPr>
+      <w:rPr>
+        <w:rFonts w:ascii="OpenSymbol" w:hAnsi="OpenSymbol" w:cs="OpenSymbol" w:hint="default"/>
+      </w:rPr>
+    </w:lvl>
+    <w:lvl w:ilvl="8">
+      <w:start w:val="1"/>
+      <w:numFmt w:val="bullet"/>
+      <w:lvlText w:val="▪"/>
+      <w:lvlJc w:val="start"/>
+      <w:pPr>
+        <w:tabs>
+          <w:tab w:val="num" w:pos="3600"/>
+        </w:tabs>
+        <w:ind w:start="3600" w:hanging="360"/>
+      </w:pPr>
+      <w:rPr>
+        <w:rFonts w:ascii="OpenSymbol" w:hAnsi="OpenSymbol" w:cs="OpenSymbol" w:hint="default"/>
+      </w:rPr>
+    </w:lvl>
+  </w:abstractNum>
+  <w:abstractNum w:abstractNumId="3">
+    <w:lvl w:ilvl="0">
+      <w:start w:val="1"/>
       <w:numFmt w:val="none"/>
       <w:suff w:val="nothing"/>
       <w:lvlText w:val=""/>
@@ -1803,6 +2599,9 @@
   </w:num>
   <w:num w:numId="2">
     <w:abstractNumId w:val="2"/>
+  </w:num>
+  <w:num w:numId="3">
+    <w:abstractNumId w:val="3"/>
   </w:num>
 </w:numbering>
 </file>

</xml_diff>